<commit_message>
Template Pitch Doc and Design Doc
</commit_message>
<xml_diff>
--- a/DocsAndAnotherAssets/Nhóm 10 - 63CNTT-NB.VA - Design Doc.docx
+++ b/DocsAndAnotherAssets/Nhóm 10 - 63CNTT-NB.VA - Design Doc.docx
@@ -4,204 +4,100 @@
   <w:body>
     <w:p>
       <w:pPr>
+        <w:tabs>
+          <w:tab w:val="left" w:pos="8505"/>
+        </w:tabs>
+        <w:spacing w:after="60"/>
+        <w:ind w:left="-142" w:right="-144"/>
         <w:jc w:val="center"/>
         <w:rPr>
-          <w:b/>
-          <w:bCs/>
-        </w:rPr>
-      </w:pPr>
-      <w:r>
-        <w:rPr>
-          <w:b/>
-          <w:bCs/>
-        </w:rPr>
-        <w:t>PHẦN 1: GIỚI THIỆU</w:t>
-      </w:r>
-    </w:p>
-    <w:p>
-      <w:pPr>
-        <w:pStyle w:val="ListParagraph"/>
-        <w:numPr>
-          <w:ilvl w:val="0"/>
-          <w:numId w:val="1"/>
-        </w:numPr>
-      </w:pPr>
-      <w:r>
-        <w:rPr>
-          <w:b/>
-          <w:bCs/>
-        </w:rPr>
-        <w:t>High concept</w:t>
-      </w:r>
-    </w:p>
-    <w:p>
-      <w:pPr>
-        <w:pStyle w:val="ListParagraph"/>
-        <w:numPr>
-          <w:ilvl w:val="0"/>
-          <w:numId w:val="2"/>
-        </w:numPr>
-      </w:pPr>
-      <w:proofErr w:type="spellStart"/>
-      <w:r>
-        <w:t>JellyCat</w:t>
-      </w:r>
-      <w:proofErr w:type="spellEnd"/>
-      <w:r>
-        <w:t xml:space="preserve"> </w:t>
-      </w:r>
-      <w:proofErr w:type="spellStart"/>
-      <w:r>
-        <w:t>tiêu</w:t>
-      </w:r>
-      <w:proofErr w:type="spellEnd"/>
-      <w:r>
-        <w:t xml:space="preserve"> </w:t>
-      </w:r>
-      <w:proofErr w:type="spellStart"/>
-      <w:r>
-        <w:t>diệt</w:t>
-      </w:r>
-      <w:proofErr w:type="spellEnd"/>
-      <w:r>
-        <w:t xml:space="preserve"> </w:t>
-      </w:r>
-      <w:proofErr w:type="spellStart"/>
-      <w:r>
-        <w:t>quái</w:t>
-      </w:r>
-      <w:proofErr w:type="spellEnd"/>
-      <w:r>
-        <w:t xml:space="preserve"> </w:t>
-      </w:r>
-      <w:proofErr w:type="spellStart"/>
-      <w:r>
-        <w:t>vật</w:t>
-      </w:r>
-      <w:proofErr w:type="spellEnd"/>
-      <w:r>
-        <w:t xml:space="preserve"> </w:t>
-      </w:r>
-      <w:proofErr w:type="spellStart"/>
-      <w:r>
-        <w:t>trong</w:t>
-      </w:r>
-      <w:proofErr w:type="spellEnd"/>
-      <w:r>
-        <w:t xml:space="preserve"> </w:t>
-      </w:r>
-      <w:proofErr w:type="spellStart"/>
-      <w:r>
-        <w:t>rừng</w:t>
-      </w:r>
-      <w:proofErr w:type="spellEnd"/>
-      <w:r>
-        <w:t xml:space="preserve"> </w:t>
-      </w:r>
-      <w:proofErr w:type="spellStart"/>
-      <w:r>
-        <w:t>rậm</w:t>
-      </w:r>
-      <w:proofErr w:type="spellEnd"/>
-      <w:r>
-        <w:t xml:space="preserve"> </w:t>
-      </w:r>
-      <w:proofErr w:type="spellStart"/>
-      <w:r>
-        <w:t>hắc</w:t>
-      </w:r>
-      <w:proofErr w:type="spellEnd"/>
-      <w:r>
-        <w:t xml:space="preserve"> </w:t>
-      </w:r>
-      <w:proofErr w:type="spellStart"/>
-      <w:r>
-        <w:t>ám</w:t>
-      </w:r>
-      <w:proofErr w:type="spellEnd"/>
-      <w:r>
-        <w:t>.</w:t>
-      </w:r>
-    </w:p>
-    <w:p>
-      <w:pPr>
-        <w:pStyle w:val="ListParagraph"/>
-        <w:numPr>
-          <w:ilvl w:val="0"/>
-          <w:numId w:val="1"/>
-        </w:numPr>
-      </w:pPr>
-      <w:proofErr w:type="spellStart"/>
-      <w:r>
-        <w:rPr>
-          <w:b/>
-          <w:bCs/>
-        </w:rPr>
-        <w:t>Hình</w:t>
-      </w:r>
-      <w:proofErr w:type="spellEnd"/>
-      <w:r>
-        <w:rPr>
-          <w:b/>
-          <w:bCs/>
-        </w:rPr>
-        <w:t xml:space="preserve"> </w:t>
-      </w:r>
-      <w:proofErr w:type="spellStart"/>
-      <w:r>
-        <w:rPr>
-          <w:b/>
-          <w:bCs/>
-        </w:rPr>
-        <w:t>ảnh</w:t>
-      </w:r>
-      <w:proofErr w:type="spellEnd"/>
-      <w:r>
-        <w:rPr>
-          <w:b/>
-          <w:bCs/>
-        </w:rPr>
-        <w:t xml:space="preserve"> </w:t>
-      </w:r>
-      <w:proofErr w:type="spellStart"/>
-      <w:r>
-        <w:rPr>
-          <w:b/>
-          <w:bCs/>
-        </w:rPr>
-        <w:t>minh</w:t>
-      </w:r>
-      <w:proofErr w:type="spellEnd"/>
-      <w:r>
-        <w:rPr>
-          <w:b/>
-          <w:bCs/>
-        </w:rPr>
-        <w:t xml:space="preserve"> </w:t>
-      </w:r>
-      <w:proofErr w:type="spellStart"/>
-      <w:r>
-        <w:rPr>
-          <w:b/>
-          <w:bCs/>
-        </w:rPr>
-        <w:t>họa</w:t>
-      </w:r>
-      <w:proofErr w:type="spellEnd"/>
-    </w:p>
-    <w:p>
-      <w:pPr>
+          <w:rFonts w:asciiTheme="majorHAnsi" w:hAnsiTheme="majorHAnsi" w:cstheme="majorHAnsi"/>
+          <w:sz w:val="28"/>
+          <w:szCs w:val="28"/>
+          <w:lang w:val="en-US"/>
+        </w:rPr>
+      </w:pPr>
+    </w:p>
+    <w:p>
+      <w:pPr>
+        <w:tabs>
+          <w:tab w:val="left" w:pos="8505"/>
+        </w:tabs>
+        <w:spacing w:after="60"/>
+        <w:ind w:left="-142" w:right="-144"/>
         <w:jc w:val="center"/>
-      </w:pPr>
-      <w:r>
-        <w:rPr>
+        <w:rPr>
+          <w:rFonts w:asciiTheme="majorHAnsi" w:hAnsiTheme="majorHAnsi" w:cstheme="majorHAnsi"/>
+          <w:sz w:val="28"/>
+          <w:szCs w:val="28"/>
+          <w:lang w:val="en-US"/>
+        </w:rPr>
+      </w:pPr>
+      <w:r>
+        <w:rPr>
+          <w:rFonts w:asciiTheme="majorHAnsi" w:hAnsiTheme="majorHAnsi" w:cstheme="majorHAnsi"/>
+          <w:sz w:val="28"/>
+          <w:szCs w:val="28"/>
+          <w:lang w:val="en-US"/>
+        </w:rPr>
+        <w:t>TRƯỜNG ĐẠI HỌC THỦY LỢI</w:t>
+      </w:r>
+    </w:p>
+    <w:p>
+      <w:pPr>
+        <w:tabs>
+          <w:tab w:val="left" w:pos="8505"/>
+        </w:tabs>
+        <w:ind w:left="-142" w:right="-144"/>
+        <w:jc w:val="center"/>
+        <w:rPr>
+          <w:rFonts w:asciiTheme="majorHAnsi" w:hAnsiTheme="majorHAnsi" w:cstheme="majorHAnsi"/>
+          <w:b/>
+          <w:bCs/>
+          <w:sz w:val="32"/>
+          <w:szCs w:val="32"/>
+          <w:lang w:val="en-US"/>
+        </w:rPr>
+      </w:pPr>
+      <w:r>
+        <w:rPr>
+          <w:rFonts w:asciiTheme="majorHAnsi" w:hAnsiTheme="majorHAnsi" w:cstheme="majorHAnsi"/>
+          <w:b/>
+          <w:bCs/>
+          <w:sz w:val="32"/>
+          <w:szCs w:val="32"/>
+          <w:lang w:val="en-US"/>
+        </w:rPr>
+        <w:t>KHOA CÔNG NGHỆ THÔNG TIN</w:t>
+      </w:r>
+    </w:p>
+    <w:p>
+      <w:pPr>
+        <w:tabs>
+          <w:tab w:val="left" w:pos="8505"/>
+        </w:tabs>
+        <w:ind w:left="-142" w:right="-144"/>
+        <w:jc w:val="center"/>
+        <w:rPr>
+          <w:rFonts w:asciiTheme="majorHAnsi" w:hAnsiTheme="majorHAnsi" w:cstheme="majorHAnsi"/>
+          <w:b/>
+          <w:bCs/>
+          <w:lang w:val="en-US"/>
+        </w:rPr>
+      </w:pPr>
+      <w:r>
+        <w:rPr>
+          <w:rFonts w:asciiTheme="majorHAnsi" w:hAnsiTheme="majorHAnsi" w:cstheme="majorHAnsi"/>
+          <w:b/>
+          <w:bCs/>
           <w:noProof/>
+          <w:lang w:val="en-US"/>
         </w:rPr>
         <w:drawing>
-          <wp:inline distT="0" distB="0" distL="0" distR="0" wp14:anchorId="0A1BEA8A" wp14:editId="441FDB4E">
-            <wp:extent cx="3535681" cy="1988820"/>
-            <wp:effectExtent l="0" t="0" r="7620" b="0"/>
-            <wp:docPr id="1105188498" name="Picture 1" descr="Hollow Knight on Steam"/>
+          <wp:inline distT="0" distB="0" distL="0" distR="0" wp14:anchorId="59C2582F" wp14:editId="2AFE5391">
+            <wp:extent cx="3218077" cy="2026692"/>
+            <wp:effectExtent l="0" t="0" r="1905" b="0"/>
+            <wp:docPr id="604469015" name="Picture 1"/>
             <wp:cNvGraphicFramePr>
               <a:graphicFrameLocks xmlns:a="http://schemas.openxmlformats.org/drawingml/2006/main" noChangeAspect="1"/>
             </wp:cNvGraphicFramePr>
@@ -209,197 +105,7 @@
               <a:graphicData uri="http://schemas.openxmlformats.org/drawingml/2006/picture">
                 <pic:pic xmlns:pic="http://schemas.openxmlformats.org/drawingml/2006/picture">
                   <pic:nvPicPr>
-                    <pic:cNvPr id="0" name="Picture 1" descr="Hollow Knight on Steam"/>
-                    <pic:cNvPicPr>
-                      <a:picLocks noChangeAspect="1" noChangeArrowheads="1"/>
-                    </pic:cNvPicPr>
-                  </pic:nvPicPr>
-                  <pic:blipFill>
-                    <a:blip r:embed="rId6" cstate="print">
-                      <a:extLst>
-                        <a:ext uri="{28A0092B-C50C-407E-A947-70E740481C1C}">
-                          <a14:useLocalDpi xmlns:a14="http://schemas.microsoft.com/office/drawing/2010/main" val="0"/>
-                        </a:ext>
-                      </a:extLst>
-                    </a:blip>
-                    <a:srcRect/>
-                    <a:stretch>
-                      <a:fillRect/>
-                    </a:stretch>
-                  </pic:blipFill>
-                  <pic:spPr bwMode="auto">
-                    <a:xfrm>
-                      <a:off x="0" y="0"/>
-                      <a:ext cx="3601880" cy="2026057"/>
-                    </a:xfrm>
-                    <a:prstGeom prst="rect">
-                      <a:avLst/>
-                    </a:prstGeom>
-                    <a:noFill/>
-                    <a:ln>
-                      <a:noFill/>
-                    </a:ln>
-                  </pic:spPr>
-                </pic:pic>
-              </a:graphicData>
-            </a:graphic>
-          </wp:inline>
-        </w:drawing>
-      </w:r>
-    </w:p>
-    <w:p>
-      <w:pPr>
-        <w:jc w:val="center"/>
-      </w:pPr>
-      <w:r>
-        <w:rPr>
-          <w:noProof/>
-        </w:rPr>
-        <w:drawing>
-          <wp:inline distT="0" distB="0" distL="0" distR="0" wp14:anchorId="09980523" wp14:editId="1BA5D66D">
-            <wp:extent cx="3589868" cy="2019300"/>
-            <wp:effectExtent l="0" t="0" r="0" b="0"/>
-            <wp:docPr id="1387008105" name="Picture 2" descr="Hollow Knight på Steam"/>
-            <wp:cNvGraphicFramePr>
-              <a:graphicFrameLocks xmlns:a="http://schemas.openxmlformats.org/drawingml/2006/main" noChangeAspect="1"/>
-            </wp:cNvGraphicFramePr>
-            <a:graphic xmlns:a="http://schemas.openxmlformats.org/drawingml/2006/main">
-              <a:graphicData uri="http://schemas.openxmlformats.org/drawingml/2006/picture">
-                <pic:pic xmlns:pic="http://schemas.openxmlformats.org/drawingml/2006/picture">
-                  <pic:nvPicPr>
-                    <pic:cNvPr id="0" name="Picture 3" descr="Hollow Knight på Steam"/>
-                    <pic:cNvPicPr>
-                      <a:picLocks noChangeAspect="1" noChangeArrowheads="1"/>
-                    </pic:cNvPicPr>
-                  </pic:nvPicPr>
-                  <pic:blipFill>
-                    <a:blip r:embed="rId7" cstate="print">
-                      <a:extLst>
-                        <a:ext uri="{28A0092B-C50C-407E-A947-70E740481C1C}">
-                          <a14:useLocalDpi xmlns:a14="http://schemas.microsoft.com/office/drawing/2010/main" val="0"/>
-                        </a:ext>
-                      </a:extLst>
-                    </a:blip>
-                    <a:srcRect/>
-                    <a:stretch>
-                      <a:fillRect/>
-                    </a:stretch>
-                  </pic:blipFill>
-                  <pic:spPr bwMode="auto">
-                    <a:xfrm>
-                      <a:off x="0" y="0"/>
-                      <a:ext cx="3649047" cy="2052588"/>
-                    </a:xfrm>
-                    <a:prstGeom prst="rect">
-                      <a:avLst/>
-                    </a:prstGeom>
-                    <a:noFill/>
-                    <a:ln>
-                      <a:noFill/>
-                    </a:ln>
-                  </pic:spPr>
-                </pic:pic>
-              </a:graphicData>
-            </a:graphic>
-          </wp:inline>
-        </w:drawing>
-      </w:r>
-    </w:p>
-    <w:p>
-      <w:pPr>
-        <w:pStyle w:val="ListParagraph"/>
-        <w:numPr>
-          <w:ilvl w:val="0"/>
-          <w:numId w:val="1"/>
-        </w:numPr>
-      </w:pPr>
-      <w:proofErr w:type="spellStart"/>
-      <w:r>
-        <w:rPr>
-          <w:b/>
-          <w:bCs/>
-        </w:rPr>
-        <w:t>Giới</w:t>
-      </w:r>
-      <w:proofErr w:type="spellEnd"/>
-      <w:r>
-        <w:rPr>
-          <w:b/>
-          <w:bCs/>
-        </w:rPr>
-        <w:t xml:space="preserve"> </w:t>
-      </w:r>
-      <w:proofErr w:type="spellStart"/>
-      <w:r>
-        <w:rPr>
-          <w:b/>
-          <w:bCs/>
-        </w:rPr>
-        <w:t>thiệu</w:t>
-      </w:r>
-      <w:proofErr w:type="spellEnd"/>
-      <w:r>
-        <w:rPr>
-          <w:b/>
-          <w:bCs/>
-        </w:rPr>
-        <w:t xml:space="preserve"> </w:t>
-      </w:r>
-      <w:proofErr w:type="spellStart"/>
-      <w:r>
-        <w:rPr>
-          <w:b/>
-          <w:bCs/>
-        </w:rPr>
-        <w:t>nhóm</w:t>
-      </w:r>
-      <w:proofErr w:type="spellEnd"/>
-      <w:r>
-        <w:rPr>
-          <w:b/>
-          <w:bCs/>
-        </w:rPr>
-        <w:t xml:space="preserve"> </w:t>
-      </w:r>
-      <w:proofErr w:type="spellStart"/>
-      <w:r>
-        <w:rPr>
-          <w:b/>
-          <w:bCs/>
-        </w:rPr>
-        <w:t>làm</w:t>
-      </w:r>
-      <w:proofErr w:type="spellEnd"/>
-      <w:r>
-        <w:rPr>
-          <w:b/>
-          <w:bCs/>
-        </w:rPr>
-        <w:t xml:space="preserve"> game</w:t>
-      </w:r>
-    </w:p>
-    <w:p>
-      <w:pPr>
-        <w:pStyle w:val="ListParagraph"/>
-        <w:jc w:val="center"/>
-      </w:pPr>
-      <w:r>
-        <w:rPr>
-          <w:noProof/>
-        </w:rPr>
-        <w:drawing>
-          <wp:inline distT="0" distB="0" distL="0" distR="0" wp14:anchorId="2B452666" wp14:editId="01830D67">
-            <wp:extent cx="2880360" cy="2880360"/>
-            <wp:effectExtent l="0" t="0" r="0" b="0"/>
-            <wp:docPr id="438188398" name="Picture 3"/>
-            <wp:cNvGraphicFramePr>
-              <a:graphicFrameLocks xmlns:a="http://schemas.openxmlformats.org/drawingml/2006/main" noChangeAspect="1"/>
-            </wp:cNvGraphicFramePr>
-            <a:graphic xmlns:a="http://schemas.openxmlformats.org/drawingml/2006/main">
-              <a:graphicData uri="http://schemas.openxmlformats.org/drawingml/2006/picture">
-                <pic:pic xmlns:pic="http://schemas.openxmlformats.org/drawingml/2006/picture">
-                  <pic:nvPicPr>
-                    <pic:cNvPr id="0" name="Picture 5"/>
+                    <pic:cNvPr id="0" name="Picture 1"/>
                     <pic:cNvPicPr>
                       <a:picLocks noChangeAspect="1" noChangeArrowheads="1"/>
                     </pic:cNvPicPr>
@@ -420,7 +126,7 @@
                   <pic:spPr bwMode="auto">
                     <a:xfrm>
                       <a:off x="0" y="0"/>
-                      <a:ext cx="2880360" cy="2880360"/>
+                      <a:ext cx="3223783" cy="2030286"/>
                     </a:xfrm>
                     <a:prstGeom prst="rect">
                       <a:avLst/>
@@ -437,225 +143,1007 @@
         </w:drawing>
       </w:r>
     </w:p>
+    <w:p>
+      <w:pPr>
+        <w:tabs>
+          <w:tab w:val="left" w:pos="8505"/>
+        </w:tabs>
+        <w:ind w:left="-142" w:right="-144"/>
+        <w:jc w:val="center"/>
+        <w:rPr>
+          <w:rFonts w:asciiTheme="majorHAnsi" w:hAnsiTheme="majorHAnsi" w:cstheme="majorHAnsi"/>
+          <w:b/>
+          <w:bCs/>
+          <w:lang w:val="en-US"/>
+        </w:rPr>
+      </w:pPr>
+    </w:p>
+    <w:p>
+      <w:pPr>
+        <w:tabs>
+          <w:tab w:val="left" w:pos="8505"/>
+        </w:tabs>
+        <w:spacing w:after="0"/>
+        <w:ind w:left="-142" w:right="-144"/>
+        <w:jc w:val="center"/>
+        <w:rPr>
+          <w:rFonts w:asciiTheme="majorHAnsi" w:hAnsiTheme="majorHAnsi" w:cstheme="majorHAnsi"/>
+          <w:b/>
+          <w:bCs/>
+          <w:sz w:val="32"/>
+          <w:szCs w:val="32"/>
+          <w:lang w:val="en-US"/>
+        </w:rPr>
+      </w:pPr>
+      <w:r>
+        <w:rPr>
+          <w:rFonts w:asciiTheme="majorHAnsi" w:hAnsiTheme="majorHAnsi" w:cstheme="majorHAnsi"/>
+          <w:b/>
+          <w:bCs/>
+          <w:sz w:val="32"/>
+          <w:szCs w:val="32"/>
+          <w:lang w:val="en-US"/>
+        </w:rPr>
+        <w:t>BÀI TẬP LỚN</w:t>
+      </w:r>
+      <w:r>
+        <w:rPr>
+          <w:rFonts w:asciiTheme="majorHAnsi" w:hAnsiTheme="majorHAnsi" w:cstheme="majorHAnsi"/>
+          <w:b/>
+          <w:bCs/>
+          <w:sz w:val="32"/>
+          <w:szCs w:val="32"/>
+          <w:lang w:val="en-US"/>
+        </w:rPr>
+        <w:t xml:space="preserve"> MÔN HỌC</w:t>
+      </w:r>
+    </w:p>
+    <w:p>
+      <w:pPr>
+        <w:tabs>
+          <w:tab w:val="left" w:pos="8505"/>
+        </w:tabs>
+        <w:ind w:left="-142" w:right="-144"/>
+        <w:jc w:val="center"/>
+        <w:rPr>
+          <w:rFonts w:asciiTheme="majorHAnsi" w:hAnsiTheme="majorHAnsi" w:cstheme="majorHAnsi"/>
+          <w:b/>
+          <w:bCs/>
+          <w:sz w:val="40"/>
+          <w:szCs w:val="40"/>
+          <w:lang w:val="en-US"/>
+        </w:rPr>
+      </w:pPr>
+      <w:r>
+        <w:rPr>
+          <w:rFonts w:asciiTheme="majorHAnsi" w:hAnsiTheme="majorHAnsi" w:cstheme="majorHAnsi"/>
+          <w:b/>
+          <w:bCs/>
+          <w:sz w:val="40"/>
+          <w:szCs w:val="40"/>
+          <w:lang w:val="en-US"/>
+        </w:rPr>
+        <w:t>“THIẾT KẾ VÀ PHÁT TRIỂN GAME”</w:t>
+      </w:r>
+    </w:p>
+    <w:p>
+      <w:pPr>
+        <w:tabs>
+          <w:tab w:val="left" w:pos="8505"/>
+        </w:tabs>
+        <w:spacing w:after="0"/>
+        <w:ind w:right="-144"/>
+        <w:rPr>
+          <w:rFonts w:asciiTheme="majorHAnsi" w:hAnsiTheme="majorHAnsi" w:cstheme="majorHAnsi"/>
+          <w:b/>
+          <w:bCs/>
+          <w:sz w:val="32"/>
+          <w:szCs w:val="32"/>
+          <w:lang w:val="en-US"/>
+        </w:rPr>
+      </w:pPr>
+    </w:p>
+    <w:p>
+      <w:pPr>
+        <w:tabs>
+          <w:tab w:val="left" w:pos="8505"/>
+        </w:tabs>
+        <w:spacing w:after="0"/>
+        <w:ind w:left="-142" w:right="-142"/>
+        <w:jc w:val="center"/>
+        <w:rPr>
+          <w:rFonts w:asciiTheme="majorHAnsi" w:hAnsiTheme="majorHAnsi" w:cstheme="majorHAnsi"/>
+          <w:b/>
+          <w:bCs/>
+          <w:sz w:val="32"/>
+          <w:szCs w:val="32"/>
+          <w:lang w:val="en-US"/>
+        </w:rPr>
+      </w:pPr>
+      <w:r>
+        <w:rPr>
+          <w:rFonts w:asciiTheme="majorHAnsi" w:hAnsiTheme="majorHAnsi" w:cstheme="majorHAnsi"/>
+          <w:b/>
+          <w:bCs/>
+          <w:sz w:val="32"/>
+          <w:szCs w:val="32"/>
+          <w:lang w:val="en-US"/>
+        </w:rPr>
+        <w:t>ĐỀ TÀI</w:t>
+      </w:r>
+    </w:p>
+    <w:p>
+      <w:pPr>
+        <w:tabs>
+          <w:tab w:val="left" w:pos="8505"/>
+        </w:tabs>
+        <w:spacing w:after="0"/>
+        <w:ind w:left="-142" w:right="-142"/>
+        <w:jc w:val="center"/>
+        <w:rPr>
+          <w:rFonts w:asciiTheme="majorHAnsi" w:hAnsiTheme="majorHAnsi" w:cstheme="majorHAnsi"/>
+          <w:b/>
+          <w:bCs/>
+          <w:sz w:val="40"/>
+          <w:szCs w:val="40"/>
+          <w:lang w:val="en-US"/>
+        </w:rPr>
+      </w:pPr>
+      <w:r>
+        <w:rPr>
+          <w:rFonts w:asciiTheme="majorHAnsi" w:hAnsiTheme="majorHAnsi" w:cstheme="majorHAnsi"/>
+          <w:b/>
+          <w:bCs/>
+          <w:sz w:val="40"/>
+          <w:szCs w:val="40"/>
+          <w:lang w:val="en-US"/>
+        </w:rPr>
+        <w:t xml:space="preserve">THIẾT KẾ VÀ PHÁT TRIỂN </w:t>
+      </w:r>
+    </w:p>
+    <w:p>
+      <w:pPr>
+        <w:tabs>
+          <w:tab w:val="left" w:pos="8505"/>
+        </w:tabs>
+        <w:spacing w:after="0"/>
+        <w:ind w:left="-142" w:right="-142"/>
+        <w:jc w:val="center"/>
+        <w:rPr>
+          <w:rFonts w:asciiTheme="majorHAnsi" w:hAnsiTheme="majorHAnsi" w:cstheme="majorHAnsi"/>
+          <w:b/>
+          <w:bCs/>
+          <w:sz w:val="32"/>
+          <w:szCs w:val="32"/>
+          <w:lang w:val="en-US"/>
+        </w:rPr>
+      </w:pPr>
+      <w:r>
+        <w:rPr>
+          <w:rFonts w:asciiTheme="majorHAnsi" w:hAnsiTheme="majorHAnsi" w:cstheme="majorHAnsi"/>
+          <w:b/>
+          <w:bCs/>
+          <w:sz w:val="40"/>
+          <w:szCs w:val="40"/>
+          <w:lang w:val="en-US"/>
+        </w:rPr>
+        <w:t xml:space="preserve">GAME </w:t>
+      </w:r>
+      <w:r>
+        <w:rPr>
+          <w:rFonts w:asciiTheme="majorHAnsi" w:hAnsiTheme="majorHAnsi" w:cstheme="majorHAnsi"/>
+          <w:b/>
+          <w:bCs/>
+          <w:sz w:val="40"/>
+          <w:szCs w:val="40"/>
+          <w:lang w:val="en-US"/>
+        </w:rPr>
+        <w:t>“</w:t>
+      </w:r>
+      <w:r>
+        <w:rPr>
+          <w:rFonts w:asciiTheme="majorHAnsi" w:hAnsiTheme="majorHAnsi" w:cstheme="majorHAnsi"/>
+          <w:b/>
+          <w:bCs/>
+          <w:sz w:val="40"/>
+          <w:szCs w:val="40"/>
+          <w:lang w:val="en-US"/>
+        </w:rPr>
+        <w:t>DARK HERO</w:t>
+      </w:r>
+      <w:r>
+        <w:rPr>
+          <w:rFonts w:asciiTheme="majorHAnsi" w:hAnsiTheme="majorHAnsi" w:cstheme="majorHAnsi"/>
+          <w:b/>
+          <w:bCs/>
+          <w:sz w:val="40"/>
+          <w:szCs w:val="40"/>
+          <w:lang w:val="en-US"/>
+        </w:rPr>
+        <w:t>”</w:t>
+      </w:r>
+      <w:r>
+        <w:rPr>
+          <w:rFonts w:asciiTheme="majorHAnsi" w:hAnsiTheme="majorHAnsi" w:cstheme="majorHAnsi"/>
+          <w:b/>
+          <w:bCs/>
+          <w:sz w:val="40"/>
+          <w:szCs w:val="40"/>
+          <w:lang w:val="en-US"/>
+        </w:rPr>
+        <w:t xml:space="preserve"> </w:t>
+      </w:r>
+    </w:p>
+    <w:p>
+      <w:pPr>
+        <w:tabs>
+          <w:tab w:val="left" w:pos="8505"/>
+        </w:tabs>
+        <w:ind w:left="-142" w:right="-144" w:firstLine="851"/>
+        <w:jc w:val="center"/>
+        <w:rPr>
+          <w:rFonts w:asciiTheme="majorHAnsi" w:hAnsiTheme="majorHAnsi" w:cstheme="majorHAnsi"/>
+          <w:b/>
+          <w:bCs/>
+          <w:sz w:val="26"/>
+          <w:szCs w:val="26"/>
+          <w:lang w:val="en-US"/>
+        </w:rPr>
+      </w:pPr>
+    </w:p>
+    <w:p>
+      <w:pPr>
+        <w:tabs>
+          <w:tab w:val="left" w:pos="8505"/>
+        </w:tabs>
+        <w:ind w:left="-142" w:right="-144" w:firstLine="851"/>
+        <w:jc w:val="center"/>
+        <w:rPr>
+          <w:rFonts w:asciiTheme="majorHAnsi" w:hAnsiTheme="majorHAnsi" w:cstheme="majorHAnsi"/>
+          <w:b/>
+          <w:bCs/>
+          <w:sz w:val="26"/>
+          <w:szCs w:val="26"/>
+          <w:lang w:val="en-US"/>
+        </w:rPr>
+      </w:pPr>
+    </w:p>
+    <w:p>
+      <w:pPr>
+        <w:tabs>
+          <w:tab w:val="left" w:pos="8505"/>
+        </w:tabs>
+        <w:ind w:left="-142" w:right="-144" w:firstLine="709"/>
+        <w:rPr>
+          <w:rFonts w:asciiTheme="majorHAnsi" w:hAnsiTheme="majorHAnsi" w:cstheme="majorHAnsi"/>
+          <w:sz w:val="32"/>
+          <w:szCs w:val="32"/>
+          <w:lang w:val="en-US"/>
+        </w:rPr>
+      </w:pPr>
+      <w:r>
+        <w:rPr>
+          <w:rFonts w:asciiTheme="majorHAnsi" w:hAnsiTheme="majorHAnsi" w:cstheme="majorHAnsi"/>
+          <w:b/>
+          <w:bCs/>
+          <w:sz w:val="32"/>
+          <w:szCs w:val="32"/>
+          <w:lang w:val="en-US"/>
+        </w:rPr>
+        <w:t>Giảng viên</w:t>
+      </w:r>
+      <w:r>
+        <w:rPr>
+          <w:rFonts w:asciiTheme="majorHAnsi" w:hAnsiTheme="majorHAnsi" w:cstheme="majorHAnsi"/>
+          <w:b/>
+          <w:bCs/>
+          <w:sz w:val="32"/>
+          <w:szCs w:val="32"/>
+          <w:lang w:val="en-US"/>
+        </w:rPr>
+        <w:t xml:space="preserve"> hướng d</w:t>
+      </w:r>
+      <w:r>
+        <w:rPr>
+          <w:rFonts w:asciiTheme="majorHAnsi" w:hAnsiTheme="majorHAnsi" w:cstheme="majorHAnsi"/>
+          <w:b/>
+          <w:bCs/>
+          <w:sz w:val="32"/>
+          <w:szCs w:val="32"/>
+          <w:lang w:val="en-US"/>
+        </w:rPr>
+        <w:t>ẫn</w:t>
+      </w:r>
+      <w:r>
+        <w:rPr>
+          <w:rFonts w:asciiTheme="majorHAnsi" w:hAnsiTheme="majorHAnsi" w:cstheme="majorHAnsi"/>
+          <w:b/>
+          <w:bCs/>
+          <w:sz w:val="32"/>
+          <w:szCs w:val="32"/>
+          <w:lang w:val="en-US"/>
+        </w:rPr>
+        <w:t xml:space="preserve">: </w:t>
+      </w:r>
+      <w:r>
+        <w:rPr>
+          <w:rFonts w:asciiTheme="majorHAnsi" w:hAnsiTheme="majorHAnsi" w:cstheme="majorHAnsi"/>
+          <w:sz w:val="32"/>
+          <w:szCs w:val="32"/>
+          <w:lang w:val="en-US"/>
+        </w:rPr>
+        <w:t>ThS. Trương Xuân Nam</w:t>
+      </w:r>
+    </w:p>
+    <w:p>
+      <w:pPr>
+        <w:tabs>
+          <w:tab w:val="left" w:pos="8505"/>
+        </w:tabs>
+        <w:spacing w:after="60"/>
+        <w:ind w:left="-142" w:right="-142" w:firstLine="709"/>
+        <w:rPr>
+          <w:rFonts w:asciiTheme="majorHAnsi" w:hAnsiTheme="majorHAnsi" w:cstheme="majorHAnsi"/>
+          <w:sz w:val="32"/>
+          <w:szCs w:val="32"/>
+          <w:lang w:val="en-US"/>
+        </w:rPr>
+      </w:pPr>
+      <w:r>
+        <w:rPr>
+          <w:rFonts w:asciiTheme="majorHAnsi" w:hAnsiTheme="majorHAnsi" w:cstheme="majorHAnsi"/>
+          <w:b/>
+          <w:bCs/>
+          <w:sz w:val="32"/>
+          <w:szCs w:val="32"/>
+          <w:lang w:val="en-US"/>
+        </w:rPr>
+        <w:t>Nhóm sinh viên thực hiện:</w:t>
+      </w:r>
+      <w:r>
+        <w:rPr>
+          <w:rFonts w:asciiTheme="majorHAnsi" w:hAnsiTheme="majorHAnsi" w:cstheme="majorHAnsi"/>
+          <w:b/>
+          <w:bCs/>
+          <w:sz w:val="32"/>
+          <w:szCs w:val="32"/>
+          <w:lang w:val="en-US"/>
+        </w:rPr>
+        <w:t xml:space="preserve"> </w:t>
+      </w:r>
+      <w:r>
+        <w:rPr>
+          <w:rFonts w:asciiTheme="majorHAnsi" w:hAnsiTheme="majorHAnsi" w:cstheme="majorHAnsi"/>
+          <w:sz w:val="32"/>
+          <w:szCs w:val="32"/>
+          <w:lang w:val="en-US"/>
+        </w:rPr>
+        <w:t>Nhóm 10</w:t>
+      </w:r>
+      <w:r>
+        <w:rPr>
+          <w:rFonts w:asciiTheme="majorHAnsi" w:hAnsiTheme="majorHAnsi" w:cstheme="majorHAnsi"/>
+          <w:sz w:val="32"/>
+          <w:szCs w:val="32"/>
+          <w:lang w:val="en-US"/>
+        </w:rPr>
+        <w:t xml:space="preserve"> </w:t>
+      </w:r>
+      <w:r>
+        <w:rPr>
+          <w:rFonts w:asciiTheme="majorHAnsi" w:hAnsiTheme="majorHAnsi" w:cstheme="majorHAnsi"/>
+          <w:sz w:val="32"/>
+          <w:szCs w:val="32"/>
+          <w:lang w:val="en-US"/>
+        </w:rPr>
+        <w:t>(</w:t>
+      </w:r>
+      <w:r>
+        <w:rPr>
+          <w:rFonts w:asciiTheme="majorHAnsi" w:hAnsiTheme="majorHAnsi" w:cstheme="majorHAnsi"/>
+          <w:sz w:val="32"/>
+          <w:szCs w:val="32"/>
+          <w:lang w:val="en-US"/>
+        </w:rPr>
+        <w:t>2MN</w:t>
+      </w:r>
+      <w:r>
+        <w:rPr>
+          <w:rFonts w:asciiTheme="majorHAnsi" w:hAnsiTheme="majorHAnsi" w:cstheme="majorHAnsi"/>
+          <w:sz w:val="32"/>
+          <w:szCs w:val="32"/>
+          <w:lang w:val="en-US"/>
+        </w:rPr>
+        <w:t>)</w:t>
+      </w:r>
+      <w:r>
+        <w:rPr>
+          <w:rFonts w:asciiTheme="majorHAnsi" w:hAnsiTheme="majorHAnsi" w:cstheme="majorHAnsi"/>
+          <w:sz w:val="32"/>
+          <w:szCs w:val="32"/>
+          <w:lang w:val="en-US"/>
+        </w:rPr>
+        <w:t xml:space="preserve"> – 63CNTT-NB.VA</w:t>
+      </w:r>
+    </w:p>
+    <w:tbl>
+      <w:tblPr>
+        <w:tblStyle w:val="TableGrid"/>
+        <w:tblW w:w="0" w:type="auto"/>
+        <w:jc w:val="center"/>
+        <w:tblBorders>
+          <w:top w:val="none" w:sz="0" w:space="0" w:color="auto"/>
+          <w:left w:val="none" w:sz="0" w:space="0" w:color="auto"/>
+          <w:bottom w:val="none" w:sz="0" w:space="0" w:color="auto"/>
+          <w:right w:val="none" w:sz="0" w:space="0" w:color="auto"/>
+          <w:insideH w:val="none" w:sz="0" w:space="0" w:color="auto"/>
+          <w:insideV w:val="none" w:sz="0" w:space="0" w:color="auto"/>
+        </w:tblBorders>
+        <w:tblLook w:val="04A0" w:firstRow="1" w:lastRow="0" w:firstColumn="1" w:lastColumn="0" w:noHBand="0" w:noVBand="1"/>
+      </w:tblPr>
+      <w:tblGrid>
+        <w:gridCol w:w="3119"/>
+        <w:gridCol w:w="2551"/>
+      </w:tblGrid>
+      <w:tr>
+        <w:trPr>
+          <w:jc w:val="center"/>
+        </w:trPr>
+        <w:tc>
+          <w:tcPr>
+            <w:tcW w:w="3119" w:type="dxa"/>
+          </w:tcPr>
+          <w:p>
+            <w:pPr>
+              <w:tabs>
+                <w:tab w:val="left" w:pos="8505"/>
+              </w:tabs>
+              <w:ind w:right="-144"/>
+              <w:rPr>
+                <w:rFonts w:asciiTheme="majorHAnsi" w:hAnsiTheme="majorHAnsi" w:cstheme="majorHAnsi"/>
+                <w:sz w:val="32"/>
+                <w:szCs w:val="32"/>
+                <w:lang w:val="en-US"/>
+              </w:rPr>
+            </w:pPr>
+            <w:r>
+              <w:rPr>
+                <w:rFonts w:asciiTheme="majorHAnsi" w:hAnsiTheme="majorHAnsi" w:cstheme="majorHAnsi"/>
+                <w:sz w:val="32"/>
+                <w:szCs w:val="32"/>
+                <w:lang w:val="en-US"/>
+              </w:rPr>
+              <w:t>Trần Tuấn Minh</w:t>
+            </w:r>
+          </w:p>
+        </w:tc>
+        <w:tc>
+          <w:tcPr>
+            <w:tcW w:w="2551" w:type="dxa"/>
+          </w:tcPr>
+          <w:p>
+            <w:pPr>
+              <w:tabs>
+                <w:tab w:val="left" w:pos="8505"/>
+              </w:tabs>
+              <w:ind w:left="-142" w:right="-144"/>
+              <w:jc w:val="center"/>
+              <w:rPr>
+                <w:rFonts w:asciiTheme="majorHAnsi" w:hAnsiTheme="majorHAnsi" w:cstheme="majorHAnsi"/>
+                <w:sz w:val="32"/>
+                <w:szCs w:val="32"/>
+                <w:lang w:val="en-US"/>
+              </w:rPr>
+            </w:pPr>
+            <w:r>
+              <w:rPr>
+                <w:rFonts w:asciiTheme="majorHAnsi" w:hAnsiTheme="majorHAnsi" w:cstheme="majorHAnsi"/>
+                <w:sz w:val="32"/>
+                <w:szCs w:val="32"/>
+                <w:lang w:val="en-US"/>
+              </w:rPr>
+              <w:t>2151062831</w:t>
+            </w:r>
+          </w:p>
+        </w:tc>
+      </w:tr>
+      <w:tr>
+        <w:trPr>
+          <w:jc w:val="center"/>
+        </w:trPr>
+        <w:tc>
+          <w:tcPr>
+            <w:tcW w:w="3119" w:type="dxa"/>
+          </w:tcPr>
+          <w:p>
+            <w:pPr>
+              <w:tabs>
+                <w:tab w:val="left" w:pos="8505"/>
+              </w:tabs>
+              <w:ind w:right="-144"/>
+              <w:rPr>
+                <w:rFonts w:asciiTheme="majorHAnsi" w:hAnsiTheme="majorHAnsi" w:cstheme="majorHAnsi"/>
+                <w:sz w:val="32"/>
+                <w:szCs w:val="32"/>
+                <w:lang w:val="en-US"/>
+              </w:rPr>
+            </w:pPr>
+            <w:r>
+              <w:rPr>
+                <w:rFonts w:asciiTheme="majorHAnsi" w:hAnsiTheme="majorHAnsi" w:cstheme="majorHAnsi"/>
+                <w:sz w:val="32"/>
+                <w:szCs w:val="32"/>
+                <w:lang w:val="en-US"/>
+              </w:rPr>
+              <w:t>Đỗ Tuấn Nghĩa</w:t>
+            </w:r>
+          </w:p>
+        </w:tc>
+        <w:tc>
+          <w:tcPr>
+            <w:tcW w:w="2551" w:type="dxa"/>
+          </w:tcPr>
+          <w:p>
+            <w:pPr>
+              <w:tabs>
+                <w:tab w:val="left" w:pos="8505"/>
+              </w:tabs>
+              <w:ind w:left="171" w:right="-144" w:hanging="313"/>
+              <w:jc w:val="center"/>
+              <w:rPr>
+                <w:rFonts w:asciiTheme="majorHAnsi" w:hAnsiTheme="majorHAnsi" w:cstheme="majorHAnsi"/>
+                <w:sz w:val="32"/>
+                <w:szCs w:val="32"/>
+                <w:lang w:val="en-US"/>
+              </w:rPr>
+            </w:pPr>
+            <w:r>
+              <w:rPr>
+                <w:rFonts w:asciiTheme="majorHAnsi" w:hAnsiTheme="majorHAnsi" w:cstheme="majorHAnsi"/>
+                <w:sz w:val="32"/>
+                <w:szCs w:val="32"/>
+                <w:lang w:val="en-US"/>
+              </w:rPr>
+              <w:t>2151062837</w:t>
+            </w:r>
+          </w:p>
+        </w:tc>
+      </w:tr>
+      <w:tr>
+        <w:trPr>
+          <w:jc w:val="center"/>
+        </w:trPr>
+        <w:tc>
+          <w:tcPr>
+            <w:tcW w:w="3119" w:type="dxa"/>
+          </w:tcPr>
+          <w:p>
+            <w:pPr>
+              <w:tabs>
+                <w:tab w:val="left" w:pos="8505"/>
+              </w:tabs>
+              <w:ind w:right="-144"/>
+              <w:rPr>
+                <w:rFonts w:asciiTheme="majorHAnsi" w:hAnsiTheme="majorHAnsi" w:cstheme="majorHAnsi"/>
+                <w:sz w:val="32"/>
+                <w:szCs w:val="32"/>
+                <w:lang w:val="en-US"/>
+              </w:rPr>
+            </w:pPr>
+            <w:r>
+              <w:rPr>
+                <w:rFonts w:asciiTheme="majorHAnsi" w:hAnsiTheme="majorHAnsi" w:cstheme="majorHAnsi"/>
+                <w:sz w:val="32"/>
+                <w:szCs w:val="32"/>
+                <w:lang w:val="en-US"/>
+              </w:rPr>
+              <w:t>Nguyễn Lương Nghĩa</w:t>
+            </w:r>
+          </w:p>
+        </w:tc>
+        <w:tc>
+          <w:tcPr>
+            <w:tcW w:w="2551" w:type="dxa"/>
+          </w:tcPr>
+          <w:p>
+            <w:pPr>
+              <w:tabs>
+                <w:tab w:val="left" w:pos="8505"/>
+              </w:tabs>
+              <w:ind w:left="-142" w:right="-144"/>
+              <w:jc w:val="center"/>
+              <w:rPr>
+                <w:rFonts w:asciiTheme="majorHAnsi" w:hAnsiTheme="majorHAnsi" w:cstheme="majorHAnsi"/>
+                <w:sz w:val="32"/>
+                <w:szCs w:val="32"/>
+                <w:lang w:val="en-US"/>
+              </w:rPr>
+            </w:pPr>
+            <w:r>
+              <w:rPr>
+                <w:rFonts w:asciiTheme="majorHAnsi" w:hAnsiTheme="majorHAnsi" w:cstheme="majorHAnsi"/>
+                <w:sz w:val="32"/>
+                <w:szCs w:val="32"/>
+                <w:lang w:val="en-US"/>
+              </w:rPr>
+              <w:t>2051069026</w:t>
+            </w:r>
+          </w:p>
+        </w:tc>
+      </w:tr>
+      <w:tr>
+        <w:trPr>
+          <w:jc w:val="center"/>
+        </w:trPr>
+        <w:tc>
+          <w:tcPr>
+            <w:tcW w:w="3119" w:type="dxa"/>
+          </w:tcPr>
+          <w:p>
+            <w:pPr>
+              <w:tabs>
+                <w:tab w:val="left" w:pos="8505"/>
+              </w:tabs>
+              <w:ind w:right="-144"/>
+              <w:rPr>
+                <w:rFonts w:asciiTheme="majorHAnsi" w:hAnsiTheme="majorHAnsi" w:cstheme="majorHAnsi"/>
+                <w:sz w:val="32"/>
+                <w:szCs w:val="32"/>
+                <w:lang w:val="en-US"/>
+              </w:rPr>
+            </w:pPr>
+            <w:r>
+              <w:rPr>
+                <w:rFonts w:asciiTheme="majorHAnsi" w:hAnsiTheme="majorHAnsi" w:cstheme="majorHAnsi"/>
+                <w:sz w:val="32"/>
+                <w:szCs w:val="32"/>
+                <w:lang w:val="en-US"/>
+              </w:rPr>
+              <w:t>Nguyễn Tiến Mạnh</w:t>
+            </w:r>
+          </w:p>
+        </w:tc>
+        <w:tc>
+          <w:tcPr>
+            <w:tcW w:w="2551" w:type="dxa"/>
+          </w:tcPr>
+          <w:p>
+            <w:pPr>
+              <w:tabs>
+                <w:tab w:val="left" w:pos="8505"/>
+              </w:tabs>
+              <w:ind w:left="-142" w:right="-144"/>
+              <w:jc w:val="center"/>
+              <w:rPr>
+                <w:rFonts w:asciiTheme="majorHAnsi" w:hAnsiTheme="majorHAnsi" w:cstheme="majorHAnsi"/>
+                <w:sz w:val="32"/>
+                <w:szCs w:val="32"/>
+                <w:lang w:val="en-US"/>
+              </w:rPr>
+            </w:pPr>
+            <w:r>
+              <w:rPr>
+                <w:rFonts w:asciiTheme="majorHAnsi" w:hAnsiTheme="majorHAnsi" w:cstheme="majorHAnsi"/>
+                <w:sz w:val="32"/>
+                <w:szCs w:val="32"/>
+                <w:lang w:val="en-US"/>
+              </w:rPr>
+              <w:t>2151062823</w:t>
+            </w:r>
+          </w:p>
+        </w:tc>
+      </w:tr>
+    </w:tbl>
+    <w:p>
+      <w:pPr>
+        <w:tabs>
+          <w:tab w:val="left" w:pos="8505"/>
+        </w:tabs>
+        <w:ind w:right="-144"/>
+        <w:rPr>
+          <w:rFonts w:asciiTheme="majorHAnsi" w:hAnsiTheme="majorHAnsi" w:cstheme="majorHAnsi"/>
+          <w:b/>
+          <w:bCs/>
+          <w:sz w:val="26"/>
+          <w:szCs w:val="26"/>
+          <w:lang w:val="en-US"/>
+        </w:rPr>
+      </w:pPr>
+    </w:p>
+    <w:p>
+      <w:pPr>
+        <w:tabs>
+          <w:tab w:val="left" w:pos="8505"/>
+        </w:tabs>
+        <w:ind w:right="-144"/>
+        <w:rPr>
+          <w:rFonts w:asciiTheme="majorHAnsi" w:hAnsiTheme="majorHAnsi" w:cstheme="majorHAnsi"/>
+          <w:b/>
+          <w:bCs/>
+          <w:sz w:val="26"/>
+          <w:szCs w:val="26"/>
+          <w:lang w:val="en-US"/>
+        </w:rPr>
+      </w:pPr>
+    </w:p>
+    <w:p>
+      <w:pPr>
+        <w:tabs>
+          <w:tab w:val="left" w:pos="8505"/>
+        </w:tabs>
+        <w:ind w:right="-144"/>
+        <w:rPr>
+          <w:rFonts w:asciiTheme="majorHAnsi" w:hAnsiTheme="majorHAnsi" w:cstheme="majorHAnsi"/>
+          <w:b/>
+          <w:bCs/>
+          <w:sz w:val="26"/>
+          <w:szCs w:val="26"/>
+          <w:lang w:val="en-US"/>
+        </w:rPr>
+      </w:pPr>
+    </w:p>
+    <w:p>
+      <w:pPr>
+        <w:tabs>
+          <w:tab w:val="left" w:pos="8505"/>
+        </w:tabs>
+        <w:ind w:left="-142" w:right="-144"/>
+        <w:jc w:val="center"/>
+        <w:rPr>
+          <w:rFonts w:asciiTheme="majorHAnsi" w:hAnsiTheme="majorHAnsi" w:cstheme="majorHAnsi"/>
+          <w:b/>
+          <w:bCs/>
+          <w:sz w:val="32"/>
+          <w:szCs w:val="32"/>
+          <w:lang w:val="en-US"/>
+        </w:rPr>
+      </w:pPr>
+      <w:r>
+        <w:rPr>
+          <w:rFonts w:asciiTheme="majorHAnsi" w:hAnsiTheme="majorHAnsi" w:cstheme="majorHAnsi"/>
+          <w:b/>
+          <w:bCs/>
+          <w:sz w:val="32"/>
+          <w:szCs w:val="32"/>
+          <w:lang w:val="en-US"/>
+        </w:rPr>
+        <w:t>Hà Nội, Tháng 11 năm 2024</w:t>
+      </w:r>
+    </w:p>
+    <w:p>
+      <w:pPr>
+        <w:jc w:val="center"/>
+        <w:rPr>
+          <w:rFonts w:asciiTheme="majorHAnsi" w:hAnsiTheme="majorHAnsi" w:cstheme="majorHAnsi"/>
+          <w:b/>
+          <w:bCs/>
+          <w:sz w:val="32"/>
+          <w:szCs w:val="32"/>
+          <w:lang w:val="en-US"/>
+        </w:rPr>
+      </w:pPr>
+      <w:r>
+        <w:rPr>
+          <w:rFonts w:asciiTheme="majorHAnsi" w:hAnsiTheme="majorHAnsi" w:cstheme="majorHAnsi"/>
+          <w:b/>
+          <w:bCs/>
+          <w:sz w:val="32"/>
+          <w:szCs w:val="32"/>
+          <w:lang w:val="en-US"/>
+        </w:rPr>
+        <w:br w:type="page"/>
+      </w:r>
+      <w:r>
+        <w:rPr>
+          <w:rFonts w:asciiTheme="majorHAnsi" w:hAnsiTheme="majorHAnsi" w:cstheme="majorHAnsi"/>
+          <w:b/>
+          <w:bCs/>
+          <w:sz w:val="32"/>
+          <w:szCs w:val="32"/>
+          <w:lang w:val="en-US"/>
+        </w:rPr>
+        <w:lastRenderedPageBreak/>
+        <w:t>MỤC LỤC</w:t>
+      </w:r>
+    </w:p>
+    <w:p>
+      <w:pPr>
+        <w:rPr>
+          <w:rFonts w:asciiTheme="majorHAnsi" w:hAnsiTheme="majorHAnsi" w:cstheme="majorHAnsi"/>
+          <w:b/>
+          <w:bCs/>
+          <w:sz w:val="32"/>
+          <w:szCs w:val="32"/>
+          <w:lang w:val="en-US"/>
+        </w:rPr>
+      </w:pPr>
+      <w:r>
+        <w:rPr>
+          <w:rFonts w:asciiTheme="majorHAnsi" w:hAnsiTheme="majorHAnsi" w:cstheme="majorHAnsi"/>
+          <w:b/>
+          <w:bCs/>
+          <w:sz w:val="32"/>
+          <w:szCs w:val="32"/>
+          <w:lang w:val="en-US"/>
+        </w:rPr>
+        <w:br w:type="page"/>
+      </w:r>
+    </w:p>
+    <w:p>
+      <w:pPr>
+        <w:tabs>
+          <w:tab w:val="left" w:pos="8505"/>
+        </w:tabs>
+        <w:ind w:right="-144"/>
+        <w:rPr>
+          <w:rFonts w:asciiTheme="majorHAnsi" w:hAnsiTheme="majorHAnsi" w:cstheme="majorHAnsi"/>
+          <w:b/>
+          <w:bCs/>
+          <w:sz w:val="32"/>
+          <w:szCs w:val="32"/>
+          <w:lang w:val="en-US"/>
+        </w:rPr>
+      </w:pPr>
+    </w:p>
     <w:sectPr>
-      <w:pgSz w:w="12240" w:h="15840"/>
-      <w:pgMar w:top="990" w:right="1440" w:bottom="1440" w:left="1440" w:header="720" w:footer="720" w:gutter="0"/>
-      <w:cols w:space="720"/>
+      <w:pgSz w:w="11906" w:h="16838"/>
+      <w:pgMar w:top="1134" w:right="851" w:bottom="1134" w:left="1701" w:header="709" w:footer="709" w:gutter="0"/>
+      <w:pgBorders w:zOrder="back" w:display="firstPage">
+        <w:top w:val="thinThickThinMediumGap" w:sz="24" w:space="1" w:color="auto"/>
+        <w:left w:val="thinThickThinMediumGap" w:sz="24" w:space="4" w:color="auto"/>
+        <w:bottom w:val="thinThickThinMediumGap" w:sz="24" w:space="1" w:color="auto"/>
+        <w:right w:val="thinThickThinMediumGap" w:sz="24" w:space="4" w:color="auto"/>
+      </w:pgBorders>
+      <w:cols w:space="708"/>
       <w:docGrid w:linePitch="360"/>
     </w:sectPr>
   </w:body>
 </w:document>
 </file>
 
+<file path=word/endnotes.xml><?xml version="1.0" encoding="utf-8"?>
+<w:endnotes xmlns:wpc="http://schemas.microsoft.com/office/word/2010/wordprocessingCanvas" xmlns:cx="http://schemas.microsoft.com/office/drawing/2014/chartex" xmlns:cx1="http://schemas.microsoft.com/office/drawing/2015/9/8/chartex" xmlns:cx2="http://schemas.microsoft.com/office/drawing/2015/10/21/chartex" xmlns:cx3="http://schemas.microsoft.com/office/drawing/2016/5/9/chartex" xmlns:cx4="http://schemas.microsoft.com/office/drawing/2016/5/10/chartex" xmlns:cx5="http://schemas.microsoft.com/office/drawing/2016/5/11/chartex" xmlns:cx6="http://schemas.microsoft.com/office/drawing/2016/5/12/chartex" xmlns:cx7="http://schemas.microsoft.com/office/drawing/2016/5/13/chartex" xmlns:cx8="http://schemas.microsoft.com/office/drawing/2016/5/14/chartex" xmlns:mc="http://schemas.openxmlformats.org/markup-compatibility/2006" xmlns:aink="http://schemas.microsoft.com/office/drawing/2016/ink" xmlns:am3d="http://schemas.microsoft.com/office/drawing/2017/model3d" xmlns:o="urn:schemas-microsoft-com:office:office" xmlns:oel="http://schemas.microsoft.com/office/2019/extlst" xmlns:r="http://schemas.openxmlformats.org/officeDocument/2006/relationships" xmlns:m="http://schemas.openxmlformats.org/officeDocument/2006/math" xmlns:v="urn:schemas-microsoft-com:vml" xmlns:wp14="http://schemas.microsoft.com/office/word/2010/wordprocessingDrawing" xmlns:wp="http://schemas.openxmlformats.org/drawingml/2006/wordprocessingDrawing" xmlns:w10="urn:schemas-microsoft-com:office:word" xmlns:w="http://schemas.openxmlformats.org/wordprocessingml/2006/main" xmlns:w14="http://schemas.microsoft.com/office/word/2010/wordml" xmlns:w15="http://schemas.microsoft.com/office/word/2012/wordml" xmlns:w16cex="http://schemas.microsoft.com/office/word/2018/wordml/cex" xmlns:w16cid="http://schemas.microsoft.com/office/word/2016/wordml/cid" xmlns:w16="http://schemas.microsoft.com/office/word/2018/wordml" xmlns:w16du="http://schemas.microsoft.com/office/word/2023/wordml/word16du" xmlns:w16sdtdh="http://schemas.microsoft.com/office/word/2020/wordml/sdtdatahash" xmlns:w16se="http://schemas.microsoft.com/office/word/2015/wordml/symex" xmlns:wpg="http://schemas.microsoft.com/office/word/2010/wordprocessingGroup" xmlns:wpi="http://schemas.microsoft.com/office/word/2010/wordprocessingInk" xmlns:wne="http://schemas.microsoft.com/office/word/2006/wordml" xmlns:wps="http://schemas.microsoft.com/office/word/2010/wordprocessingShape" mc:Ignorable="w14 w15 w16se w16cid w16 w16cex w16sdtdh w16du wp14">
+  <w:endnote w:type="separator" w:id="-1">
+    <w:p>
+      <w:pPr>
+        <w:spacing w:after="0" w:line="240" w:lineRule="auto"/>
+      </w:pPr>
+      <w:r>
+        <w:separator/>
+      </w:r>
+    </w:p>
+  </w:endnote>
+  <w:endnote w:type="continuationSeparator" w:id="0">
+    <w:p>
+      <w:pPr>
+        <w:spacing w:after="0" w:line="240" w:lineRule="auto"/>
+      </w:pPr>
+      <w:r>
+        <w:continuationSeparator/>
+      </w:r>
+    </w:p>
+  </w:endnote>
+</w:endnotes>
+</file>
+
+<file path=word/footnotes.xml><?xml version="1.0" encoding="utf-8"?>
+<w:footnotes xmlns:wpc="http://schemas.microsoft.com/office/word/2010/wordprocessingCanvas" xmlns:cx="http://schemas.microsoft.com/office/drawing/2014/chartex" xmlns:cx1="http://schemas.microsoft.com/office/drawing/2015/9/8/chartex" xmlns:cx2="http://schemas.microsoft.com/office/drawing/2015/10/21/chartex" xmlns:cx3="http://schemas.microsoft.com/office/drawing/2016/5/9/chartex" xmlns:cx4="http://schemas.microsoft.com/office/drawing/2016/5/10/chartex" xmlns:cx5="http://schemas.microsoft.com/office/drawing/2016/5/11/chartex" xmlns:cx6="http://schemas.microsoft.com/office/drawing/2016/5/12/chartex" xmlns:cx7="http://schemas.microsoft.com/office/drawing/2016/5/13/chartex" xmlns:cx8="http://schemas.microsoft.com/office/drawing/2016/5/14/chartex" xmlns:mc="http://schemas.openxmlformats.org/markup-compatibility/2006" xmlns:aink="http://schemas.microsoft.com/office/drawing/2016/ink" xmlns:am3d="http://schemas.microsoft.com/office/drawing/2017/model3d" xmlns:o="urn:schemas-microsoft-com:office:office" xmlns:oel="http://schemas.microsoft.com/office/2019/extlst" xmlns:r="http://schemas.openxmlformats.org/officeDocument/2006/relationships" xmlns:m="http://schemas.openxmlformats.org/officeDocument/2006/math" xmlns:v="urn:schemas-microsoft-com:vml" xmlns:wp14="http://schemas.microsoft.com/office/word/2010/wordprocessingDrawing" xmlns:wp="http://schemas.openxmlformats.org/drawingml/2006/wordprocessingDrawing" xmlns:w10="urn:schemas-microsoft-com:office:word" xmlns:w="http://schemas.openxmlformats.org/wordprocessingml/2006/main" xmlns:w14="http://schemas.microsoft.com/office/word/2010/wordml" xmlns:w15="http://schemas.microsoft.com/office/word/2012/wordml" xmlns:w16cex="http://schemas.microsoft.com/office/word/2018/wordml/cex" xmlns:w16cid="http://schemas.microsoft.com/office/word/2016/wordml/cid" xmlns:w16="http://schemas.microsoft.com/office/word/2018/wordml" xmlns:w16du="http://schemas.microsoft.com/office/word/2023/wordml/word16du" xmlns:w16sdtdh="http://schemas.microsoft.com/office/word/2020/wordml/sdtdatahash" xmlns:w16se="http://schemas.microsoft.com/office/word/2015/wordml/symex" xmlns:wpg="http://schemas.microsoft.com/office/word/2010/wordprocessingGroup" xmlns:wpi="http://schemas.microsoft.com/office/word/2010/wordprocessingInk" xmlns:wne="http://schemas.microsoft.com/office/word/2006/wordml" xmlns:wps="http://schemas.microsoft.com/office/word/2010/wordprocessingShape" mc:Ignorable="w14 w15 w16se w16cid w16 w16cex w16sdtdh w16du wp14">
+  <w:footnote w:type="separator" w:id="-1">
+    <w:p>
+      <w:pPr>
+        <w:spacing w:after="0" w:line="240" w:lineRule="auto"/>
+      </w:pPr>
+      <w:r>
+        <w:separator/>
+      </w:r>
+    </w:p>
+  </w:footnote>
+  <w:footnote w:type="continuationSeparator" w:id="0">
+    <w:p>
+      <w:pPr>
+        <w:spacing w:after="0" w:line="240" w:lineRule="auto"/>
+      </w:pPr>
+      <w:r>
+        <w:continuationSeparator/>
+      </w:r>
+    </w:p>
+  </w:footnote>
+</w:footnotes>
+</file>
+
 <file path=word/numbering.xml><?xml version="1.0" encoding="utf-8"?>
 <w:numbering xmlns:wpc="http://schemas.microsoft.com/office/word/2010/wordprocessingCanvas" xmlns:cx="http://schemas.microsoft.com/office/drawing/2014/chartex" xmlns:cx1="http://schemas.microsoft.com/office/drawing/2015/9/8/chartex" xmlns:cx2="http://schemas.microsoft.com/office/drawing/2015/10/21/chartex" xmlns:cx3="http://schemas.microsoft.com/office/drawing/2016/5/9/chartex" xmlns:cx4="http://schemas.microsoft.com/office/drawing/2016/5/10/chartex" xmlns:cx5="http://schemas.microsoft.com/office/drawing/2016/5/11/chartex" xmlns:cx6="http://schemas.microsoft.com/office/drawing/2016/5/12/chartex" xmlns:cx7="http://schemas.microsoft.com/office/drawing/2016/5/13/chartex" xmlns:cx8="http://schemas.microsoft.com/office/drawing/2016/5/14/chartex" xmlns:mc="http://schemas.openxmlformats.org/markup-compatibility/2006" xmlns:aink="http://schemas.microsoft.com/office/drawing/2016/ink" xmlns:am3d="http://schemas.microsoft.com/office/drawing/2017/model3d" xmlns:o="urn:schemas-microsoft-com:office:office" xmlns:oel="http://schemas.microsoft.com/office/2019/extlst" xmlns:r="http://schemas.openxmlformats.org/officeDocument/2006/relationships" xmlns:m="http://schemas.openxmlformats.org/officeDocument/2006/math" xmlns:v="urn:schemas-microsoft-com:vml" xmlns:wp14="http://schemas.microsoft.com/office/word/2010/wordprocessingDrawing" xmlns:wp="http://schemas.openxmlformats.org/drawingml/2006/wordprocessingDrawing" xmlns:w10="urn:schemas-microsoft-com:office:word" xmlns:w="http://schemas.openxmlformats.org/wordprocessingml/2006/main" xmlns:w14="http://schemas.microsoft.com/office/word/2010/wordml" xmlns:w15="http://schemas.microsoft.com/office/word/2012/wordml" xmlns:w16cex="http://schemas.microsoft.com/office/word/2018/wordml/cex" xmlns:w16cid="http://schemas.microsoft.com/office/word/2016/wordml/cid" xmlns:w16="http://schemas.microsoft.com/office/word/2018/wordml" xmlns:w16du="http://schemas.microsoft.com/office/word/2023/wordml/word16du" xmlns:w16sdtdh="http://schemas.microsoft.com/office/word/2020/wordml/sdtdatahash" xmlns:w16se="http://schemas.microsoft.com/office/word/2015/wordml/symex" xmlns:wpg="http://schemas.microsoft.com/office/word/2010/wordprocessingGroup" xmlns:wpi="http://schemas.microsoft.com/office/word/2010/wordprocessingInk" xmlns:wne="http://schemas.microsoft.com/office/word/2006/wordml" xmlns:wps="http://schemas.microsoft.com/office/word/2010/wordprocessingShape" mc:Ignorable="w14 w15 w16se w16cid w16 w16cex w16sdtdh w16du wp14">
   <w:abstractNum w:abstractNumId="0" w15:restartNumberingAfterBreak="0">
-    <w:nsid w:val="1982407B"/>
+    <w:nsid w:val="26332529"/>
     <w:multiLevelType w:val="hybridMultilevel"/>
-    <w:tmpl w:val="DEFE3374"/>
-    <w:lvl w:ilvl="0" w:tplc="0409000F">
+    <w:tmpl w:val="2230E478"/>
+    <w:lvl w:ilvl="0" w:tplc="5044DA08">
       <w:start w:val="1"/>
       <w:numFmt w:val="decimal"/>
       <w:lvlText w:val="%1."/>
       <w:lvlJc w:val="left"/>
       <w:pPr>
-        <w:ind w:left="720" w:hanging="360"/>
+        <w:ind w:left="218" w:hanging="360"/>
       </w:pPr>
       <w:rPr>
         <w:rFonts w:hint="default"/>
       </w:rPr>
     </w:lvl>
-    <w:lvl w:ilvl="1" w:tplc="04090019" w:tentative="1">
+    <w:lvl w:ilvl="1" w:tplc="042A0019" w:tentative="1">
       <w:start w:val="1"/>
       <w:numFmt w:val="lowerLetter"/>
       <w:lvlText w:val="%2."/>
       <w:lvlJc w:val="left"/>
       <w:pPr>
-        <w:ind w:left="1440" w:hanging="360"/>
+        <w:ind w:left="938" w:hanging="360"/>
       </w:pPr>
     </w:lvl>
-    <w:lvl w:ilvl="2" w:tplc="0409001B" w:tentative="1">
+    <w:lvl w:ilvl="2" w:tplc="042A001B" w:tentative="1">
       <w:start w:val="1"/>
       <w:numFmt w:val="lowerRoman"/>
       <w:lvlText w:val="%3."/>
       <w:lvlJc w:val="right"/>
       <w:pPr>
-        <w:ind w:left="2160" w:hanging="180"/>
+        <w:ind w:left="1658" w:hanging="180"/>
       </w:pPr>
     </w:lvl>
-    <w:lvl w:ilvl="3" w:tplc="0409000F" w:tentative="1">
+    <w:lvl w:ilvl="3" w:tplc="042A000F" w:tentative="1">
       <w:start w:val="1"/>
       <w:numFmt w:val="decimal"/>
       <w:lvlText w:val="%4."/>
       <w:lvlJc w:val="left"/>
       <w:pPr>
-        <w:ind w:left="2880" w:hanging="360"/>
+        <w:ind w:left="2378" w:hanging="360"/>
       </w:pPr>
     </w:lvl>
-    <w:lvl w:ilvl="4" w:tplc="04090019" w:tentative="1">
+    <w:lvl w:ilvl="4" w:tplc="042A0019" w:tentative="1">
       <w:start w:val="1"/>
       <w:numFmt w:val="lowerLetter"/>
       <w:lvlText w:val="%5."/>
       <w:lvlJc w:val="left"/>
       <w:pPr>
-        <w:ind w:left="3600" w:hanging="360"/>
+        <w:ind w:left="3098" w:hanging="360"/>
       </w:pPr>
     </w:lvl>
-    <w:lvl w:ilvl="5" w:tplc="0409001B" w:tentative="1">
+    <w:lvl w:ilvl="5" w:tplc="042A001B" w:tentative="1">
       <w:start w:val="1"/>
       <w:numFmt w:val="lowerRoman"/>
       <w:lvlText w:val="%6."/>
       <w:lvlJc w:val="right"/>
       <w:pPr>
-        <w:ind w:left="4320" w:hanging="180"/>
+        <w:ind w:left="3818" w:hanging="180"/>
       </w:pPr>
     </w:lvl>
-    <w:lvl w:ilvl="6" w:tplc="0409000F" w:tentative="1">
+    <w:lvl w:ilvl="6" w:tplc="042A000F" w:tentative="1">
       <w:start w:val="1"/>
       <w:numFmt w:val="decimal"/>
       <w:lvlText w:val="%7."/>
       <w:lvlJc w:val="left"/>
       <w:pPr>
-        <w:ind w:left="5040" w:hanging="360"/>
+        <w:ind w:left="4538" w:hanging="360"/>
       </w:pPr>
     </w:lvl>
-    <w:lvl w:ilvl="7" w:tplc="04090019" w:tentative="1">
+    <w:lvl w:ilvl="7" w:tplc="042A0019" w:tentative="1">
       <w:start w:val="1"/>
       <w:numFmt w:val="lowerLetter"/>
       <w:lvlText w:val="%8."/>
       <w:lvlJc w:val="left"/>
       <w:pPr>
-        <w:ind w:left="5760" w:hanging="360"/>
+        <w:ind w:left="5258" w:hanging="360"/>
       </w:pPr>
     </w:lvl>
-    <w:lvl w:ilvl="8" w:tplc="0409001B" w:tentative="1">
+    <w:lvl w:ilvl="8" w:tplc="042A001B" w:tentative="1">
       <w:start w:val="1"/>
       <w:numFmt w:val="lowerRoman"/>
       <w:lvlText w:val="%9."/>
       <w:lvlJc w:val="right"/>
       <w:pPr>
-        <w:ind w:left="6480" w:hanging="180"/>
+        <w:ind w:left="5978" w:hanging="180"/>
       </w:pPr>
     </w:lvl>
   </w:abstractNum>
-  <w:abstractNum w:abstractNumId="1" w15:restartNumberingAfterBreak="0">
-    <w:nsid w:val="5C131D59"/>
-    <w:multiLevelType w:val="hybridMultilevel"/>
-    <w:tmpl w:val="90E29F8E"/>
-    <w:lvl w:ilvl="0" w:tplc="C18CA68A">
-      <w:start w:val="1"/>
-      <w:numFmt w:val="bullet"/>
-      <w:lvlText w:val="-"/>
-      <w:lvlJc w:val="left"/>
-      <w:pPr>
-        <w:ind w:left="1080" w:hanging="360"/>
-      </w:pPr>
-      <w:rPr>
-        <w:rFonts w:ascii="Aptos" w:eastAsiaTheme="minorHAnsi" w:hAnsi="Aptos" w:cstheme="minorBidi" w:hint="default"/>
-      </w:rPr>
-    </w:lvl>
-    <w:lvl w:ilvl="1" w:tplc="04090003" w:tentative="1">
-      <w:start w:val="1"/>
-      <w:numFmt w:val="bullet"/>
-      <w:lvlText w:val="o"/>
-      <w:lvlJc w:val="left"/>
-      <w:pPr>
-        <w:ind w:left="1800" w:hanging="360"/>
-      </w:pPr>
-      <w:rPr>
-        <w:rFonts w:ascii="Courier New" w:hAnsi="Courier New" w:cs="Courier New" w:hint="default"/>
-      </w:rPr>
-    </w:lvl>
-    <w:lvl w:ilvl="2" w:tplc="04090005" w:tentative="1">
-      <w:start w:val="1"/>
-      <w:numFmt w:val="bullet"/>
-      <w:lvlText w:val=""/>
-      <w:lvlJc w:val="left"/>
-      <w:pPr>
-        <w:ind w:left="2520" w:hanging="360"/>
-      </w:pPr>
-      <w:rPr>
-        <w:rFonts w:ascii="Wingdings" w:hAnsi="Wingdings" w:hint="default"/>
-      </w:rPr>
-    </w:lvl>
-    <w:lvl w:ilvl="3" w:tplc="04090001" w:tentative="1">
-      <w:start w:val="1"/>
-      <w:numFmt w:val="bullet"/>
-      <w:lvlText w:val=""/>
-      <w:lvlJc w:val="left"/>
-      <w:pPr>
-        <w:ind w:left="3240" w:hanging="360"/>
-      </w:pPr>
-      <w:rPr>
-        <w:rFonts w:ascii="Symbol" w:hAnsi="Symbol" w:hint="default"/>
-      </w:rPr>
-    </w:lvl>
-    <w:lvl w:ilvl="4" w:tplc="04090003" w:tentative="1">
-      <w:start w:val="1"/>
-      <w:numFmt w:val="bullet"/>
-      <w:lvlText w:val="o"/>
-      <w:lvlJc w:val="left"/>
-      <w:pPr>
-        <w:ind w:left="3960" w:hanging="360"/>
-      </w:pPr>
-      <w:rPr>
-        <w:rFonts w:ascii="Courier New" w:hAnsi="Courier New" w:cs="Courier New" w:hint="default"/>
-      </w:rPr>
-    </w:lvl>
-    <w:lvl w:ilvl="5" w:tplc="04090005" w:tentative="1">
-      <w:start w:val="1"/>
-      <w:numFmt w:val="bullet"/>
-      <w:lvlText w:val=""/>
-      <w:lvlJc w:val="left"/>
-      <w:pPr>
-        <w:ind w:left="4680" w:hanging="360"/>
-      </w:pPr>
-      <w:rPr>
-        <w:rFonts w:ascii="Wingdings" w:hAnsi="Wingdings" w:hint="default"/>
-      </w:rPr>
-    </w:lvl>
-    <w:lvl w:ilvl="6" w:tplc="04090001" w:tentative="1">
-      <w:start w:val="1"/>
-      <w:numFmt w:val="bullet"/>
-      <w:lvlText w:val=""/>
-      <w:lvlJc w:val="left"/>
-      <w:pPr>
-        <w:ind w:left="5400" w:hanging="360"/>
-      </w:pPr>
-      <w:rPr>
-        <w:rFonts w:ascii="Symbol" w:hAnsi="Symbol" w:hint="default"/>
-      </w:rPr>
-    </w:lvl>
-    <w:lvl w:ilvl="7" w:tplc="04090003" w:tentative="1">
-      <w:start w:val="1"/>
-      <w:numFmt w:val="bullet"/>
-      <w:lvlText w:val="o"/>
-      <w:lvlJc w:val="left"/>
-      <w:pPr>
-        <w:ind w:left="6120" w:hanging="360"/>
-      </w:pPr>
-      <w:rPr>
-        <w:rFonts w:ascii="Courier New" w:hAnsi="Courier New" w:cs="Courier New" w:hint="default"/>
-      </w:rPr>
-    </w:lvl>
-    <w:lvl w:ilvl="8" w:tplc="04090005" w:tentative="1">
-      <w:start w:val="1"/>
-      <w:numFmt w:val="bullet"/>
-      <w:lvlText w:val=""/>
-      <w:lvlJc w:val="left"/>
-      <w:pPr>
-        <w:ind w:left="6840" w:hanging="360"/>
-      </w:pPr>
-      <w:rPr>
-        <w:rFonts w:ascii="Wingdings" w:hAnsi="Wingdings" w:hint="default"/>
-      </w:rPr>
-    </w:lvl>
-  </w:abstractNum>
-  <w:num w:numId="1" w16cid:durableId="1715691222">
+  <w:num w:numId="1" w16cid:durableId="1475369016">
     <w:abstractNumId w:val="0"/>
-  </w:num>
-  <w:num w:numId="2" w16cid:durableId="1907034247">
-    <w:abstractNumId w:val="1"/>
   </w:num>
 </w:numbering>
 </file>
@@ -665,11 +1153,11 @@
   <w:docDefaults>
     <w:rPrDefault>
       <w:rPr>
-        <w:rFonts w:asciiTheme="minorHAnsi" w:eastAsiaTheme="minorHAnsi" w:hAnsiTheme="minorHAnsi" w:cstheme="minorBidi"/>
+        <w:rFonts w:asciiTheme="minorHAnsi" w:eastAsiaTheme="minorEastAsia" w:hAnsiTheme="minorHAnsi" w:cstheme="minorBidi"/>
         <w:kern w:val="2"/>
         <w:sz w:val="24"/>
         <w:szCs w:val="24"/>
-        <w:lang w:val="en-US" w:eastAsia="en-US" w:bidi="ar-SA"/>
+        <w:lang w:val="vi-VN" w:eastAsia="ja-JP" w:bidi="ar-SA"/>
         <w14:ligatures w14:val="standardContextual"/>
       </w:rPr>
     </w:rPrDefault>
@@ -1068,7 +1556,7 @@
     <w:link w:val="Heading1Char"/>
     <w:uiPriority w:val="9"/>
     <w:qFormat/>
-    <w:rsid w:val="002F4A26"/>
+    <w:rsid w:val="00390FAD"/>
     <w:pPr>
       <w:keepNext/>
       <w:keepLines/>
@@ -1077,7 +1565,7 @@
     </w:pPr>
     <w:rPr>
       <w:rFonts w:asciiTheme="majorHAnsi" w:eastAsiaTheme="majorEastAsia" w:hAnsiTheme="majorHAnsi" w:cstheme="majorBidi"/>
-      <w:color w:val="0F4761" w:themeColor="accent1" w:themeShade="BF"/>
+      <w:color w:val="2F5496" w:themeColor="accent1" w:themeShade="BF"/>
       <w:sz w:val="40"/>
       <w:szCs w:val="40"/>
     </w:rPr>
@@ -1091,7 +1579,7 @@
     <w:semiHidden/>
     <w:unhideWhenUsed/>
     <w:qFormat/>
-    <w:rsid w:val="002F4A26"/>
+    <w:rsid w:val="00390FAD"/>
     <w:pPr>
       <w:keepNext/>
       <w:keepLines/>
@@ -1100,7 +1588,7 @@
     </w:pPr>
     <w:rPr>
       <w:rFonts w:asciiTheme="majorHAnsi" w:eastAsiaTheme="majorEastAsia" w:hAnsiTheme="majorHAnsi" w:cstheme="majorBidi"/>
-      <w:color w:val="0F4761" w:themeColor="accent1" w:themeShade="BF"/>
+      <w:color w:val="2F5496" w:themeColor="accent1" w:themeShade="BF"/>
       <w:sz w:val="32"/>
       <w:szCs w:val="32"/>
     </w:rPr>
@@ -1114,7 +1602,7 @@
     <w:semiHidden/>
     <w:unhideWhenUsed/>
     <w:qFormat/>
-    <w:rsid w:val="002F4A26"/>
+    <w:rsid w:val="00390FAD"/>
     <w:pPr>
       <w:keepNext/>
       <w:keepLines/>
@@ -1123,7 +1611,7 @@
     </w:pPr>
     <w:rPr>
       <w:rFonts w:eastAsiaTheme="majorEastAsia" w:cstheme="majorBidi"/>
-      <w:color w:val="0F4761" w:themeColor="accent1" w:themeShade="BF"/>
+      <w:color w:val="2F5496" w:themeColor="accent1" w:themeShade="BF"/>
       <w:sz w:val="28"/>
       <w:szCs w:val="28"/>
     </w:rPr>
@@ -1137,7 +1625,7 @@
     <w:semiHidden/>
     <w:unhideWhenUsed/>
     <w:qFormat/>
-    <w:rsid w:val="002F4A26"/>
+    <w:rsid w:val="00390FAD"/>
     <w:pPr>
       <w:keepNext/>
       <w:keepLines/>
@@ -1148,7 +1636,7 @@
       <w:rFonts w:eastAsiaTheme="majorEastAsia" w:cstheme="majorBidi"/>
       <w:i/>
       <w:iCs/>
-      <w:color w:val="0F4761" w:themeColor="accent1" w:themeShade="BF"/>
+      <w:color w:val="2F5496" w:themeColor="accent1" w:themeShade="BF"/>
     </w:rPr>
   </w:style>
   <w:style w:type="paragraph" w:styleId="Heading5">
@@ -1160,7 +1648,7 @@
     <w:semiHidden/>
     <w:unhideWhenUsed/>
     <w:qFormat/>
-    <w:rsid w:val="002F4A26"/>
+    <w:rsid w:val="00390FAD"/>
     <w:pPr>
       <w:keepNext/>
       <w:keepLines/>
@@ -1169,7 +1657,7 @@
     </w:pPr>
     <w:rPr>
       <w:rFonts w:eastAsiaTheme="majorEastAsia" w:cstheme="majorBidi"/>
-      <w:color w:val="0F4761" w:themeColor="accent1" w:themeShade="BF"/>
+      <w:color w:val="2F5496" w:themeColor="accent1" w:themeShade="BF"/>
     </w:rPr>
   </w:style>
   <w:style w:type="paragraph" w:styleId="Heading6">
@@ -1181,7 +1669,7 @@
     <w:semiHidden/>
     <w:unhideWhenUsed/>
     <w:qFormat/>
-    <w:rsid w:val="002F4A26"/>
+    <w:rsid w:val="00390FAD"/>
     <w:pPr>
       <w:keepNext/>
       <w:keepLines/>
@@ -1204,7 +1692,7 @@
     <w:semiHidden/>
     <w:unhideWhenUsed/>
     <w:qFormat/>
-    <w:rsid w:val="002F4A26"/>
+    <w:rsid w:val="00390FAD"/>
     <w:pPr>
       <w:keepNext/>
       <w:keepLines/>
@@ -1225,7 +1713,7 @@
     <w:semiHidden/>
     <w:unhideWhenUsed/>
     <w:qFormat/>
-    <w:rsid w:val="002F4A26"/>
+    <w:rsid w:val="00390FAD"/>
     <w:pPr>
       <w:keepNext/>
       <w:keepLines/>
@@ -1248,7 +1736,7 @@
     <w:semiHidden/>
     <w:unhideWhenUsed/>
     <w:qFormat/>
-    <w:rsid w:val="002F4A26"/>
+    <w:rsid w:val="00390FAD"/>
     <w:pPr>
       <w:keepNext/>
       <w:keepLines/>
@@ -1292,10 +1780,10 @@
     <w:basedOn w:val="DefaultParagraphFont"/>
     <w:link w:val="Heading1"/>
     <w:uiPriority w:val="9"/>
-    <w:rsid w:val="002F4A26"/>
+    <w:rsid w:val="00390FAD"/>
     <w:rPr>
       <w:rFonts w:asciiTheme="majorHAnsi" w:eastAsiaTheme="majorEastAsia" w:hAnsiTheme="majorHAnsi" w:cstheme="majorBidi"/>
-      <w:color w:val="0F4761" w:themeColor="accent1" w:themeShade="BF"/>
+      <w:color w:val="2F5496" w:themeColor="accent1" w:themeShade="BF"/>
       <w:sz w:val="40"/>
       <w:szCs w:val="40"/>
     </w:rPr>
@@ -1306,10 +1794,10 @@
     <w:link w:val="Heading2"/>
     <w:uiPriority w:val="9"/>
     <w:semiHidden/>
-    <w:rsid w:val="002F4A26"/>
+    <w:rsid w:val="00390FAD"/>
     <w:rPr>
       <w:rFonts w:asciiTheme="majorHAnsi" w:eastAsiaTheme="majorEastAsia" w:hAnsiTheme="majorHAnsi" w:cstheme="majorBidi"/>
-      <w:color w:val="0F4761" w:themeColor="accent1" w:themeShade="BF"/>
+      <w:color w:val="2F5496" w:themeColor="accent1" w:themeShade="BF"/>
       <w:sz w:val="32"/>
       <w:szCs w:val="32"/>
     </w:rPr>
@@ -1320,10 +1808,10 @@
     <w:link w:val="Heading3"/>
     <w:uiPriority w:val="9"/>
     <w:semiHidden/>
-    <w:rsid w:val="002F4A26"/>
+    <w:rsid w:val="00390FAD"/>
     <w:rPr>
       <w:rFonts w:eastAsiaTheme="majorEastAsia" w:cstheme="majorBidi"/>
-      <w:color w:val="0F4761" w:themeColor="accent1" w:themeShade="BF"/>
+      <w:color w:val="2F5496" w:themeColor="accent1" w:themeShade="BF"/>
       <w:sz w:val="28"/>
       <w:szCs w:val="28"/>
     </w:rPr>
@@ -1334,12 +1822,12 @@
     <w:link w:val="Heading4"/>
     <w:uiPriority w:val="9"/>
     <w:semiHidden/>
-    <w:rsid w:val="002F4A26"/>
+    <w:rsid w:val="00390FAD"/>
     <w:rPr>
       <w:rFonts w:eastAsiaTheme="majorEastAsia" w:cstheme="majorBidi"/>
       <w:i/>
       <w:iCs/>
-      <w:color w:val="0F4761" w:themeColor="accent1" w:themeShade="BF"/>
+      <w:color w:val="2F5496" w:themeColor="accent1" w:themeShade="BF"/>
     </w:rPr>
   </w:style>
   <w:style w:type="character" w:customStyle="1" w:styleId="Heading5Char">
@@ -1348,10 +1836,10 @@
     <w:link w:val="Heading5"/>
     <w:uiPriority w:val="9"/>
     <w:semiHidden/>
-    <w:rsid w:val="002F4A26"/>
+    <w:rsid w:val="00390FAD"/>
     <w:rPr>
       <w:rFonts w:eastAsiaTheme="majorEastAsia" w:cstheme="majorBidi"/>
-      <w:color w:val="0F4761" w:themeColor="accent1" w:themeShade="BF"/>
+      <w:color w:val="2F5496" w:themeColor="accent1" w:themeShade="BF"/>
     </w:rPr>
   </w:style>
   <w:style w:type="character" w:customStyle="1" w:styleId="Heading6Char">
@@ -1360,7 +1848,7 @@
     <w:link w:val="Heading6"/>
     <w:uiPriority w:val="9"/>
     <w:semiHidden/>
-    <w:rsid w:val="002F4A26"/>
+    <w:rsid w:val="00390FAD"/>
     <w:rPr>
       <w:rFonts w:eastAsiaTheme="majorEastAsia" w:cstheme="majorBidi"/>
       <w:i/>
@@ -1374,7 +1862,7 @@
     <w:link w:val="Heading7"/>
     <w:uiPriority w:val="9"/>
     <w:semiHidden/>
-    <w:rsid w:val="002F4A26"/>
+    <w:rsid w:val="00390FAD"/>
     <w:rPr>
       <w:rFonts w:eastAsiaTheme="majorEastAsia" w:cstheme="majorBidi"/>
       <w:color w:val="595959" w:themeColor="text1" w:themeTint="A6"/>
@@ -1386,7 +1874,7 @@
     <w:link w:val="Heading8"/>
     <w:uiPriority w:val="9"/>
     <w:semiHidden/>
-    <w:rsid w:val="002F4A26"/>
+    <w:rsid w:val="00390FAD"/>
     <w:rPr>
       <w:rFonts w:eastAsiaTheme="majorEastAsia" w:cstheme="majorBidi"/>
       <w:i/>
@@ -1400,7 +1888,7 @@
     <w:link w:val="Heading9"/>
     <w:uiPriority w:val="9"/>
     <w:semiHidden/>
-    <w:rsid w:val="002F4A26"/>
+    <w:rsid w:val="00390FAD"/>
     <w:rPr>
       <w:rFonts w:eastAsiaTheme="majorEastAsia" w:cstheme="majorBidi"/>
       <w:color w:val="272727" w:themeColor="text1" w:themeTint="D8"/>
@@ -1413,7 +1901,7 @@
     <w:link w:val="TitleChar"/>
     <w:uiPriority w:val="10"/>
     <w:qFormat/>
-    <w:rsid w:val="002F4A26"/>
+    <w:rsid w:val="00390FAD"/>
     <w:pPr>
       <w:spacing w:after="80" w:line="240" w:lineRule="auto"/>
       <w:contextualSpacing/>
@@ -1431,7 +1919,7 @@
     <w:basedOn w:val="DefaultParagraphFont"/>
     <w:link w:val="Title"/>
     <w:uiPriority w:val="10"/>
-    <w:rsid w:val="002F4A26"/>
+    <w:rsid w:val="00390FAD"/>
     <w:rPr>
       <w:rFonts w:asciiTheme="majorHAnsi" w:eastAsiaTheme="majorEastAsia" w:hAnsiTheme="majorHAnsi" w:cstheme="majorBidi"/>
       <w:spacing w:val="-10"/>
@@ -1447,7 +1935,7 @@
     <w:link w:val="SubtitleChar"/>
     <w:uiPriority w:val="11"/>
     <w:qFormat/>
-    <w:rsid w:val="002F4A26"/>
+    <w:rsid w:val="00390FAD"/>
     <w:pPr>
       <w:numPr>
         <w:ilvl w:val="1"/>
@@ -1466,7 +1954,7 @@
     <w:basedOn w:val="DefaultParagraphFont"/>
     <w:link w:val="Subtitle"/>
     <w:uiPriority w:val="11"/>
-    <w:rsid w:val="002F4A26"/>
+    <w:rsid w:val="00390FAD"/>
     <w:rPr>
       <w:rFonts w:eastAsiaTheme="majorEastAsia" w:cstheme="majorBidi"/>
       <w:color w:val="595959" w:themeColor="text1" w:themeTint="A6"/>
@@ -1482,7 +1970,7 @@
     <w:link w:val="QuoteChar"/>
     <w:uiPriority w:val="29"/>
     <w:qFormat/>
-    <w:rsid w:val="002F4A26"/>
+    <w:rsid w:val="00390FAD"/>
     <w:pPr>
       <w:spacing w:before="160"/>
       <w:jc w:val="center"/>
@@ -1498,7 +1986,7 @@
     <w:basedOn w:val="DefaultParagraphFont"/>
     <w:link w:val="Quote"/>
     <w:uiPriority w:val="29"/>
-    <w:rsid w:val="002F4A26"/>
+    <w:rsid w:val="00390FAD"/>
     <w:rPr>
       <w:i/>
       <w:iCs/>
@@ -1510,7 +1998,7 @@
     <w:basedOn w:val="Normal"/>
     <w:uiPriority w:val="34"/>
     <w:qFormat/>
-    <w:rsid w:val="002F4A26"/>
+    <w:rsid w:val="00390FAD"/>
     <w:pPr>
       <w:ind w:left="720"/>
       <w:contextualSpacing/>
@@ -1521,11 +2009,11 @@
     <w:basedOn w:val="DefaultParagraphFont"/>
     <w:uiPriority w:val="21"/>
     <w:qFormat/>
-    <w:rsid w:val="002F4A26"/>
+    <w:rsid w:val="00390FAD"/>
     <w:rPr>
       <w:i/>
       <w:iCs/>
-      <w:color w:val="0F4761" w:themeColor="accent1" w:themeShade="BF"/>
+      <w:color w:val="2F5496" w:themeColor="accent1" w:themeShade="BF"/>
     </w:rPr>
   </w:style>
   <w:style w:type="paragraph" w:styleId="IntenseQuote">
@@ -1535,11 +2023,11 @@
     <w:link w:val="IntenseQuoteChar"/>
     <w:uiPriority w:val="30"/>
     <w:qFormat/>
-    <w:rsid w:val="002F4A26"/>
+    <w:rsid w:val="00390FAD"/>
     <w:pPr>
       <w:pBdr>
-        <w:top w:val="single" w:sz="4" w:space="10" w:color="0F4761" w:themeColor="accent1" w:themeShade="BF"/>
-        <w:bottom w:val="single" w:sz="4" w:space="10" w:color="0F4761" w:themeColor="accent1" w:themeShade="BF"/>
+        <w:top w:val="single" w:sz="4" w:space="10" w:color="2F5496" w:themeColor="accent1" w:themeShade="BF"/>
+        <w:bottom w:val="single" w:sz="4" w:space="10" w:color="2F5496" w:themeColor="accent1" w:themeShade="BF"/>
       </w:pBdr>
       <w:spacing w:before="360" w:after="360"/>
       <w:ind w:left="864" w:right="864"/>
@@ -1548,7 +2036,7 @@
     <w:rPr>
       <w:i/>
       <w:iCs/>
-      <w:color w:val="0F4761" w:themeColor="accent1" w:themeShade="BF"/>
+      <w:color w:val="2F5496" w:themeColor="accent1" w:themeShade="BF"/>
     </w:rPr>
   </w:style>
   <w:style w:type="character" w:customStyle="1" w:styleId="IntenseQuoteChar">
@@ -1556,11 +2044,11 @@
     <w:basedOn w:val="DefaultParagraphFont"/>
     <w:link w:val="IntenseQuote"/>
     <w:uiPriority w:val="30"/>
-    <w:rsid w:val="002F4A26"/>
+    <w:rsid w:val="00390FAD"/>
     <w:rPr>
       <w:i/>
       <w:iCs/>
-      <w:color w:val="0F4761" w:themeColor="accent1" w:themeShade="BF"/>
+      <w:color w:val="2F5496" w:themeColor="accent1" w:themeShade="BF"/>
     </w:rPr>
   </w:style>
   <w:style w:type="character" w:styleId="IntenseReference">
@@ -1568,20 +2056,83 @@
     <w:basedOn w:val="DefaultParagraphFont"/>
     <w:uiPriority w:val="32"/>
     <w:qFormat/>
-    <w:rsid w:val="002F4A26"/>
+    <w:rsid w:val="00390FAD"/>
     <w:rPr>
       <w:b/>
       <w:bCs/>
       <w:smallCaps/>
-      <w:color w:val="0F4761" w:themeColor="accent1" w:themeShade="BF"/>
+      <w:color w:val="2F5496" w:themeColor="accent1" w:themeShade="BF"/>
       <w:spacing w:val="5"/>
     </w:rPr>
+  </w:style>
+  <w:style w:type="table" w:styleId="TableGrid">
+    <w:name w:val="Table Grid"/>
+    <w:basedOn w:val="TableNormal"/>
+    <w:uiPriority w:val="39"/>
+    <w:rsid w:val="00472427"/>
+    <w:pPr>
+      <w:spacing w:after="0" w:line="240" w:lineRule="auto"/>
+    </w:pPr>
+    <w:tblPr>
+      <w:tblBorders>
+        <w:top w:val="single" w:sz="4" w:space="0" w:color="auto"/>
+        <w:left w:val="single" w:sz="4" w:space="0" w:color="auto"/>
+        <w:bottom w:val="single" w:sz="4" w:space="0" w:color="auto"/>
+        <w:right w:val="single" w:sz="4" w:space="0" w:color="auto"/>
+        <w:insideH w:val="single" w:sz="4" w:space="0" w:color="auto"/>
+        <w:insideV w:val="single" w:sz="4" w:space="0" w:color="auto"/>
+      </w:tblBorders>
+    </w:tblPr>
+  </w:style>
+  <w:style w:type="paragraph" w:styleId="Header">
+    <w:name w:val="header"/>
+    <w:basedOn w:val="Normal"/>
+    <w:link w:val="HeaderChar"/>
+    <w:uiPriority w:val="99"/>
+    <w:unhideWhenUsed/>
+    <w:rsid w:val="009631ED"/>
+    <w:pPr>
+      <w:tabs>
+        <w:tab w:val="center" w:pos="4513"/>
+        <w:tab w:val="right" w:pos="9026"/>
+      </w:tabs>
+      <w:spacing w:after="0" w:line="240" w:lineRule="auto"/>
+    </w:pPr>
+  </w:style>
+  <w:style w:type="character" w:customStyle="1" w:styleId="HeaderChar">
+    <w:name w:val="Header Char"/>
+    <w:basedOn w:val="DefaultParagraphFont"/>
+    <w:link w:val="Header"/>
+    <w:uiPriority w:val="99"/>
+    <w:rsid w:val="009631ED"/>
+  </w:style>
+  <w:style w:type="paragraph" w:styleId="Footer">
+    <w:name w:val="footer"/>
+    <w:basedOn w:val="Normal"/>
+    <w:link w:val="FooterChar"/>
+    <w:uiPriority w:val="99"/>
+    <w:unhideWhenUsed/>
+    <w:rsid w:val="009631ED"/>
+    <w:pPr>
+      <w:tabs>
+        <w:tab w:val="center" w:pos="4513"/>
+        <w:tab w:val="right" w:pos="9026"/>
+      </w:tabs>
+      <w:spacing w:after="0" w:line="240" w:lineRule="auto"/>
+    </w:pPr>
+  </w:style>
+  <w:style w:type="character" w:customStyle="1" w:styleId="FooterChar">
+    <w:name w:val="Footer Char"/>
+    <w:basedOn w:val="DefaultParagraphFont"/>
+    <w:link w:val="Footer"/>
+    <w:uiPriority w:val="99"/>
+    <w:rsid w:val="009631ED"/>
   </w:style>
 </w:styles>
 </file>
 
 <file path=word/theme/theme1.xml><?xml version="1.0" encoding="utf-8"?>
-<a:theme xmlns:a="http://schemas.openxmlformats.org/drawingml/2006/main" name="Office Theme">
+<a:theme xmlns:a="http://schemas.openxmlformats.org/drawingml/2006/main" name="Chủ đề Office">
   <a:themeElements>
     <a:clrScheme name="Office">
       <a:dk1>
@@ -1591,39 +2142,39 @@
         <a:sysClr val="window" lastClr="FFFFFF"/>
       </a:lt1>
       <a:dk2>
-        <a:srgbClr val="0E2841"/>
+        <a:srgbClr val="44546A"/>
       </a:dk2>
       <a:lt2>
-        <a:srgbClr val="E8E8E8"/>
+        <a:srgbClr val="E7E6E6"/>
       </a:lt2>
       <a:accent1>
-        <a:srgbClr val="156082"/>
+        <a:srgbClr val="4472C4"/>
       </a:accent1>
       <a:accent2>
-        <a:srgbClr val="E97132"/>
+        <a:srgbClr val="ED7D31"/>
       </a:accent2>
       <a:accent3>
-        <a:srgbClr val="196B24"/>
+        <a:srgbClr val="A5A5A5"/>
       </a:accent3>
       <a:accent4>
-        <a:srgbClr val="0F9ED5"/>
+        <a:srgbClr val="FFC000"/>
       </a:accent4>
       <a:accent5>
-        <a:srgbClr val="A02B93"/>
+        <a:srgbClr val="5B9BD5"/>
       </a:accent5>
       <a:accent6>
-        <a:srgbClr val="4EA72E"/>
+        <a:srgbClr val="70AD47"/>
       </a:accent6>
       <a:hlink>
-        <a:srgbClr val="467886"/>
+        <a:srgbClr val="0563C1"/>
       </a:hlink>
       <a:folHlink>
-        <a:srgbClr val="96607D"/>
+        <a:srgbClr val="954F72"/>
       </a:folHlink>
     </a:clrScheme>
     <a:fontScheme name="Office">
       <a:majorFont>
-        <a:latin typeface="Aptos Display" panose="02110004020202020204"/>
+        <a:latin typeface="Calibri Light" panose="020F0302020204030204"/>
         <a:ea typeface=""/>
         <a:cs typeface=""/>
         <a:font script="Jpan" typeface="游ゴシック Light"/>
@@ -1675,7 +2226,7 @@
         <a:font script="Tfng" typeface="Ebrima"/>
       </a:majorFont>
       <a:minorFont>
-        <a:latin typeface="Aptos" panose="02110004020202020204"/>
+        <a:latin typeface="Calibri" panose="020F0502020204030204"/>
         <a:ea typeface=""/>
         <a:cs typeface=""/>
         <a:font script="Jpan" typeface="游明朝"/>
@@ -1869,7 +2420,7 @@
   <a:extraClrSchemeLst/>
   <a:extLst>
     <a:ext uri="{05A4C25C-085E-4340-85A3-A5531E510DB2}">
-      <thm15:themeFamily xmlns:thm15="http://schemas.microsoft.com/office/thememl/2012/main" name="Office Theme" id="{2E142A2C-CD16-42D6-873A-C26D2A0506FA}" vid="{1BDDFF52-6CD6-40A5-AB3C-68EB2F1E4D0A}"/>
+      <thm15:themeFamily xmlns:thm15="http://schemas.microsoft.com/office/thememl/2012/main" name="Office Theme" id="{62F939B6-93AF-4DB8-9C6B-D6C7DFDC589F}" vid="{4A3C46E8-61CC-4603-A589-7422A47A8E4A}"/>
     </a:ext>
   </a:extLst>
 </a:theme>
@@ -1880,7 +2431,7 @@
 </file>
 
 <file path=customXml/itemProps1.xml><?xml version="1.0" encoding="utf-8"?>
-<ds:datastoreItem xmlns:ds="http://schemas.openxmlformats.org/officeDocument/2006/customXml" ds:itemID="{3676CDF8-3C14-4C21-9FBD-0FD63CE101F4}">
+<ds:datastoreItem xmlns:ds="http://schemas.openxmlformats.org/officeDocument/2006/customXml" ds:itemID="{D0EEC688-BCDA-4874-832D-88332678805A}">
   <ds:schemaRefs>
     <ds:schemaRef ds:uri="http://schemas.openxmlformats.org/officeDocument/2006/bibliography"/>
   </ds:schemaRefs>

</xml_diff>